<commit_message>
sudah ada tamabahan cuaca
</commit_message>
<xml_diff>
--- a/BUKU PA.docx
+++ b/BUKU PA.docx
@@ -4639,7 +4639,15 @@
           <w:sz w:val="20"/>
           <w:lang w:val="id-ID" w:eastAsia="id-ID"/>
         </w:rPr>
-        <w:t xml:space="preserve"> Serta teman-teman penghuni lab lt.2</w:t>
+        <w:t xml:space="preserve"> Ser</w:t>
+      </w:r>
+      <w:r>
+        <w:rPr>
+          <w:rFonts w:ascii="Times New Roman" w:hAnsi="Times New Roman"/>
+          <w:sz w:val="20"/>
+          <w:lang w:val="id-ID" w:eastAsia="id-ID"/>
+        </w:rPr>
+        <w:t>ta teman-teman penghuni lab lt.5 dan lab lt.2</w:t>
       </w:r>
     </w:p>
     <w:p>
@@ -16829,6 +16837,9 @@
     <w:p>
       <w:pPr>
         <w:spacing w:line="276" w:lineRule="auto"/>
+        <w:rPr>
+          <w:lang w:val="id-ID"/>
+        </w:rPr>
       </w:pPr>
     </w:p>
     <w:p>
@@ -17405,7 +17416,6 @@
           <w:b/>
           <w:color w:val="auto"/>
           <w:sz w:val="20"/>
-          <w:highlight w:val="yellow"/>
         </w:rPr>
       </w:pPr>
       <w:r>
@@ -17414,7 +17424,6 @@
           <w:b/>
           <w:color w:val="auto"/>
           <w:sz w:val="20"/>
-          <w:highlight w:val="yellow"/>
         </w:rPr>
         <w:t>Batasan Masalah</w:t>
       </w:r>
@@ -17434,14 +17443,12 @@
           <w:b/>
           <w:sz w:val="20"/>
           <w:szCs w:val="26"/>
-          <w:highlight w:val="yellow"/>
-        </w:rPr>
-      </w:pPr>
-      <w:r>
-        <w:rPr>
-          <w:rFonts w:ascii="Times New Roman" w:hAnsi="Times New Roman" w:cs="Times New Roman"/>
-          <w:sz w:val="20"/>
-          <w:highlight w:val="yellow"/>
+        </w:rPr>
+      </w:pPr>
+      <w:r>
+        <w:rPr>
+          <w:rFonts w:ascii="Times New Roman" w:hAnsi="Times New Roman" w:cs="Times New Roman"/>
+          <w:sz w:val="20"/>
         </w:rPr>
         <w:t xml:space="preserve">Batasan masalah dalam pembuatan karya ilmiah ini adalah sebagai </w:t>
       </w:r>
@@ -17450,7 +17457,6 @@
         <w:rPr>
           <w:rFonts w:ascii="Times New Roman" w:hAnsi="Times New Roman" w:cs="Times New Roman"/>
           <w:sz w:val="20"/>
-          <w:highlight w:val="yellow"/>
         </w:rPr>
         <w:t>berikut :</w:t>
       </w:r>
@@ -17468,15 +17474,13 @@
           <w:rFonts w:ascii="Times New Roman" w:hAnsi="Times New Roman" w:cs="Times New Roman"/>
           <w:sz w:val="20"/>
           <w:szCs w:val="26"/>
-          <w:highlight w:val="yellow"/>
-        </w:rPr>
-      </w:pPr>
-      <w:r>
-        <w:rPr>
-          <w:rFonts w:ascii="Times New Roman" w:hAnsi="Times New Roman" w:cs="Times New Roman"/>
-          <w:sz w:val="20"/>
-          <w:szCs w:val="20"/>
-          <w:highlight w:val="yellow"/>
+        </w:rPr>
+      </w:pPr>
+      <w:r>
+        <w:rPr>
+          <w:rFonts w:ascii="Times New Roman" w:hAnsi="Times New Roman" w:cs="Times New Roman"/>
+          <w:sz w:val="20"/>
+          <w:szCs w:val="20"/>
         </w:rPr>
         <w:t xml:space="preserve">Pembuatan </w:t>
       </w:r>
@@ -17485,18 +17489,17 @@
           <w:rFonts w:ascii="Times New Roman" w:hAnsi="Times New Roman" w:cs="Times New Roman"/>
           <w:sz w:val="20"/>
           <w:szCs w:val="20"/>
-          <w:highlight w:val="yellow"/>
-        </w:rPr>
-        <w:t>aplikasi integrasi data</w:t>
-      </w:r>
-      <w:r>
-        <w:rPr>
-          <w:rFonts w:ascii="Times New Roman" w:hAnsi="Times New Roman" w:cs="Times New Roman"/>
-          <w:sz w:val="20"/>
-          <w:szCs w:val="20"/>
-          <w:highlight w:val="yellow"/>
-        </w:rPr>
-        <w:t xml:space="preserve"> berbasis Web.</w:t>
+        </w:rPr>
+        <w:t xml:space="preserve">aplikasi </w:t>
+      </w:r>
+      <w:r>
+        <w:rPr>
+          <w:rFonts w:ascii="Times New Roman" w:hAnsi="Times New Roman" w:cs="Times New Roman"/>
+          <w:sz w:val="20"/>
+          <w:szCs w:val="20"/>
+          <w:lang w:val="id-ID"/>
+        </w:rPr>
+        <w:t>ini hanya pada tahap monitoring dan pengambilan keputusan</w:t>
       </w:r>
     </w:p>
     <w:p>
@@ -17513,15 +17516,13 @@
           <w:rFonts w:ascii="Times New Roman" w:hAnsi="Times New Roman" w:cs="Times New Roman"/>
           <w:sz w:val="20"/>
           <w:szCs w:val="20"/>
-          <w:highlight w:val="yellow"/>
-        </w:rPr>
-      </w:pPr>
-      <w:r>
-        <w:rPr>
-          <w:rFonts w:ascii="Times New Roman" w:hAnsi="Times New Roman" w:cs="Times New Roman"/>
-          <w:sz w:val="20"/>
-          <w:szCs w:val="20"/>
-          <w:highlight w:val="yellow"/>
+        </w:rPr>
+      </w:pPr>
+      <w:r>
+        <w:rPr>
+          <w:rFonts w:ascii="Times New Roman" w:hAnsi="Times New Roman" w:cs="Times New Roman"/>
+          <w:sz w:val="20"/>
+          <w:szCs w:val="20"/>
         </w:rPr>
         <w:t xml:space="preserve">Uji coba </w:t>
       </w:r>
@@ -17530,7 +17531,6 @@
           <w:rFonts w:ascii="Times New Roman" w:hAnsi="Times New Roman" w:cs="Times New Roman"/>
           <w:sz w:val="20"/>
           <w:szCs w:val="20"/>
-          <w:highlight w:val="yellow"/>
         </w:rPr>
         <w:t>aplikasi secara online dilakukan di wilayah Jawa Timur</w:t>
       </w:r>
@@ -17539,7 +17539,6 @@
           <w:rFonts w:ascii="Times New Roman" w:hAnsi="Times New Roman" w:cs="Times New Roman"/>
           <w:sz w:val="20"/>
           <w:szCs w:val="20"/>
-          <w:highlight w:val="yellow"/>
         </w:rPr>
         <w:t>.</w:t>
       </w:r>
@@ -17558,15 +17557,13 @@
           <w:rFonts w:ascii="Times New Roman" w:hAnsi="Times New Roman" w:cs="Times New Roman"/>
           <w:sz w:val="20"/>
           <w:szCs w:val="20"/>
-          <w:highlight w:val="yellow"/>
-        </w:rPr>
-      </w:pPr>
-      <w:r>
-        <w:rPr>
-          <w:rFonts w:ascii="Times New Roman" w:hAnsi="Times New Roman" w:cs="Times New Roman"/>
-          <w:sz w:val="20"/>
-          <w:szCs w:val="20"/>
-          <w:highlight w:val="yellow"/>
+        </w:rPr>
+      </w:pPr>
+      <w:r>
+        <w:rPr>
+          <w:rFonts w:ascii="Times New Roman" w:hAnsi="Times New Roman" w:cs="Times New Roman"/>
+          <w:sz w:val="20"/>
+          <w:szCs w:val="20"/>
         </w:rPr>
         <w:t xml:space="preserve">Data </w:t>
       </w:r>
@@ -17575,7 +17572,6 @@
           <w:rFonts w:ascii="Times New Roman" w:hAnsi="Times New Roman" w:cs="Times New Roman"/>
           <w:sz w:val="20"/>
           <w:szCs w:val="20"/>
-          <w:highlight w:val="yellow"/>
         </w:rPr>
         <w:t>yang digunakan adalah data scope dengan cangkupan Jawa Timur</w:t>
       </w:r>
@@ -17584,7 +17580,6 @@
           <w:rFonts w:ascii="Times New Roman" w:hAnsi="Times New Roman" w:cs="Times New Roman"/>
           <w:sz w:val="20"/>
           <w:szCs w:val="20"/>
-          <w:highlight w:val="yellow"/>
         </w:rPr>
         <w:t>.</w:t>
       </w:r>
@@ -17603,15 +17598,13 @@
           <w:rFonts w:ascii="Times New Roman" w:hAnsi="Times New Roman" w:cs="Times New Roman"/>
           <w:sz w:val="20"/>
           <w:szCs w:val="20"/>
-          <w:highlight w:val="yellow"/>
-        </w:rPr>
-      </w:pPr>
-      <w:r>
-        <w:rPr>
-          <w:rFonts w:ascii="Times New Roman" w:hAnsi="Times New Roman" w:cs="Times New Roman"/>
-          <w:sz w:val="20"/>
-          <w:szCs w:val="20"/>
-          <w:highlight w:val="yellow"/>
+        </w:rPr>
+      </w:pPr>
+      <w:r>
+        <w:rPr>
+          <w:rFonts w:ascii="Times New Roman" w:hAnsi="Times New Roman" w:cs="Times New Roman"/>
+          <w:sz w:val="20"/>
+          <w:szCs w:val="20"/>
         </w:rPr>
         <w:t xml:space="preserve">Hanya </w:t>
       </w:r>
@@ -17620,7 +17613,6 @@
           <w:rFonts w:ascii="Times New Roman" w:hAnsi="Times New Roman" w:cs="Times New Roman"/>
           <w:sz w:val="20"/>
           <w:szCs w:val="20"/>
-          <w:highlight w:val="yellow"/>
         </w:rPr>
         <w:t>data scope</w:t>
       </w:r>
@@ -17629,7 +17621,6 @@
           <w:rFonts w:ascii="Times New Roman" w:hAnsi="Times New Roman" w:cs="Times New Roman"/>
           <w:sz w:val="20"/>
           <w:szCs w:val="20"/>
-          <w:highlight w:val="yellow"/>
         </w:rPr>
         <w:t xml:space="preserve"> tertentu yang </w:t>
       </w:r>
@@ -17638,7 +17629,6 @@
           <w:rFonts w:ascii="Times New Roman" w:hAnsi="Times New Roman" w:cs="Times New Roman"/>
           <w:sz w:val="20"/>
           <w:szCs w:val="20"/>
-          <w:highlight w:val="yellow"/>
         </w:rPr>
         <w:t>di</w:t>
       </w:r>
@@ -17647,7 +17637,6 @@
           <w:rFonts w:ascii="Times New Roman" w:hAnsi="Times New Roman" w:cs="Times New Roman"/>
           <w:sz w:val="20"/>
           <w:szCs w:val="20"/>
-          <w:highlight w:val="yellow"/>
         </w:rPr>
         <w:t xml:space="preserve">olah sesuai izin yang diberikan oleh pihak </w:t>
       </w:r>
@@ -17656,7 +17645,6 @@
           <w:rFonts w:ascii="Times New Roman" w:hAnsi="Times New Roman" w:cs="Times New Roman"/>
           <w:sz w:val="20"/>
           <w:szCs w:val="20"/>
-          <w:highlight w:val="yellow"/>
         </w:rPr>
         <w:t>Diskominfo</w:t>
       </w:r>
@@ -17665,7 +17653,6 @@
           <w:rFonts w:ascii="Times New Roman" w:hAnsi="Times New Roman" w:cs="Times New Roman"/>
           <w:sz w:val="20"/>
           <w:szCs w:val="20"/>
-          <w:highlight w:val="yellow"/>
         </w:rPr>
         <w:t>.</w:t>
       </w:r>
@@ -17731,61 +17718,90 @@
         <w:ind w:firstLine="426"/>
         <w:jc w:val="both"/>
         <w:rPr>
-          <w:rFonts w:ascii="Times New Roman" w:hAnsi="Times New Roman" w:cs="Times New Roman"/>
-          <w:b/>
-          <w:sz w:val="20"/>
-          <w:szCs w:val="26"/>
-        </w:rPr>
-      </w:pPr>
-      <w:r>
-        <w:rPr>
-          <w:rFonts w:ascii="Times New Roman" w:hAnsi="Times New Roman" w:cs="Times New Roman"/>
-          <w:sz w:val="20"/>
-        </w:rPr>
-        <w:t xml:space="preserve">Penelitian ini bertujuan untuk memberikan solusi baru berupa </w:t>
-      </w:r>
-      <w:r>
-        <w:rPr>
-          <w:rFonts w:ascii="Times New Roman" w:hAnsi="Times New Roman" w:cs="Times New Roman"/>
-          <w:sz w:val="20"/>
-          <w:lang w:val="id-ID"/>
-        </w:rPr>
-        <w:t xml:space="preserve">aplikasi berbasis mobile yang nantinnya dapat membantu karyawan dan mempermudah karyawan PT Semen Indonesia dalam meminta alat pelindung diri baru maupun penggantian alat </w:t>
-      </w:r>
-      <w:proofErr w:type="gramStart"/>
-      <w:r>
-        <w:rPr>
-          <w:rFonts w:ascii="Times New Roman" w:hAnsi="Times New Roman" w:cs="Times New Roman"/>
-          <w:sz w:val="20"/>
-          <w:lang w:val="id-ID"/>
-        </w:rPr>
-        <w:t>pelindung  diri</w:t>
-      </w:r>
-      <w:proofErr w:type="gramEnd"/>
-      <w:r>
-        <w:rPr>
-          <w:rFonts w:ascii="Times New Roman" w:hAnsi="Times New Roman" w:cs="Times New Roman"/>
-          <w:sz w:val="20"/>
-          <w:lang w:val="id-ID"/>
-        </w:rPr>
-        <w:t xml:space="preserve"> yang telah rusak atau hilang. Serta diharapkan dapat mencegah adanya pelanggaran dalam melakukan permintaan alat pelindung diri. Selain itu, aplikasi ini juga bertujuan untuk mempermudah proses bisnis yang sebelumnya dilakukan secara manual menjadi tersentral. Aplikasi ini sangat dibutuhkan pihak Manajemen untuk me</w:t>
-      </w:r>
-      <w:bookmarkStart w:id="89" w:name="_GoBack"/>
-      <w:bookmarkEnd w:id="89"/>
-      <w:r>
-        <w:rPr>
-          <w:rFonts w:ascii="Times New Roman" w:hAnsi="Times New Roman" w:cs="Times New Roman"/>
-          <w:sz w:val="20"/>
-          <w:lang w:val="id-ID"/>
-        </w:rPr>
-        <w:t>ndukung kelancaran setiap kegiatan pekerjaan di semua unit kerja, terutama pekerjaan di lapangan yang mempunyai resiko kematian.</w:t>
-      </w:r>
-      <w:r>
-        <w:rPr>
           <w:rFonts w:ascii="Times New Roman" w:eastAsia="Arial" w:hAnsi="Times New Roman" w:cs="Times New Roman"/>
           <w:sz w:val="20"/>
-        </w:rPr>
-        <w:t xml:space="preserve"> </w:t>
+          <w:lang w:val="id-ID"/>
+        </w:rPr>
+      </w:pPr>
+      <w:r>
+        <w:rPr>
+          <w:rFonts w:ascii="Times New Roman" w:eastAsia="Arial" w:hAnsi="Times New Roman" w:cs="Times New Roman"/>
+          <w:sz w:val="20"/>
+        </w:rPr>
+        <w:t xml:space="preserve">Dari permasalahan di atas maka </w:t>
+      </w:r>
+      <w:r>
+        <w:rPr>
+          <w:rFonts w:ascii="Times New Roman" w:eastAsia="Arial" w:hAnsi="Times New Roman" w:cs="Times New Roman"/>
+          <w:sz w:val="20"/>
+        </w:rPr>
+        <w:t>tujuan dari aplikasi ini adalah</w:t>
+      </w:r>
+    </w:p>
+    <w:p>
+      <w:pPr>
+        <w:pStyle w:val="ListParagraph"/>
+        <w:numPr>
+          <w:ilvl w:val="0"/>
+          <w:numId w:val="41"/>
+        </w:numPr>
+        <w:jc w:val="both"/>
+        <w:rPr>
+          <w:rFonts w:ascii="Times New Roman" w:eastAsia="Arial" w:hAnsi="Times New Roman" w:cs="Times New Roman"/>
+          <w:sz w:val="20"/>
+          <w:lang w:val="id-ID"/>
+        </w:rPr>
+      </w:pPr>
+      <w:r>
+        <w:rPr>
+          <w:rFonts w:ascii="Times New Roman" w:eastAsia="Arial" w:hAnsi="Times New Roman" w:cs="Times New Roman"/>
+          <w:sz w:val="20"/>
+        </w:rPr>
+        <w:t>Pemberian volume air secara tepat sesuai kebutuhan tanaman agar hasil panen yang didapat maksimal</w:t>
+      </w:r>
+    </w:p>
+    <w:p>
+      <w:pPr>
+        <w:pStyle w:val="ListParagraph"/>
+        <w:numPr>
+          <w:ilvl w:val="0"/>
+          <w:numId w:val="41"/>
+        </w:numPr>
+        <w:jc w:val="both"/>
+        <w:rPr>
+          <w:rFonts w:ascii="Times New Roman" w:eastAsia="Arial" w:hAnsi="Times New Roman" w:cs="Times New Roman"/>
+          <w:sz w:val="20"/>
+          <w:lang w:val="id-ID"/>
+        </w:rPr>
+      </w:pPr>
+      <w:r>
+        <w:rPr>
+          <w:rFonts w:ascii="Times New Roman" w:eastAsia="Arial" w:hAnsi="Times New Roman" w:cs="Times New Roman"/>
+          <w:sz w:val="20"/>
+        </w:rPr>
+        <w:t xml:space="preserve">Menyediakan sistem pengelolaan kebutuhan air pada tanaman secara real-time dan tepat dengan memperhatikan peramalan cuaca, dan kondisi linkungan. Keluaran dari sistem ini adalah keterangan volume air yang dibutuhkan oleh tanaman dan dapat dilihat melalui smartphone dan web. </w:t>
+      </w:r>
+    </w:p>
+    <w:p>
+      <w:pPr>
+        <w:pStyle w:val="ListParagraph"/>
+        <w:numPr>
+          <w:ilvl w:val="0"/>
+          <w:numId w:val="41"/>
+        </w:numPr>
+        <w:jc w:val="both"/>
+        <w:rPr>
+          <w:rFonts w:ascii="Times New Roman" w:eastAsia="Arial" w:hAnsi="Times New Roman" w:cs="Times New Roman"/>
+          <w:sz w:val="20"/>
+          <w:lang w:val="id-ID"/>
+        </w:rPr>
+      </w:pPr>
+      <w:r>
+        <w:rPr>
+          <w:rFonts w:ascii="Times New Roman" w:eastAsia="Arial" w:hAnsi="Times New Roman" w:cs="Times New Roman"/>
+          <w:sz w:val="20"/>
+        </w:rPr>
+        <w:t>Perhitungan volume air yang dibutuhkan tanaman dihitung dengan menggunakan suatu metode, dan menghasilkan keluaran jumlah volume air yang dibutuhkan berdasarkan beberapa parameter.</w:t>
       </w:r>
     </w:p>
     <w:p>
@@ -17851,13 +17867,13 @@
           <w:szCs w:val="20"/>
         </w:rPr>
       </w:pPr>
-      <w:bookmarkStart w:id="90" w:name="_Toc348001573"/>
-      <w:bookmarkStart w:id="91" w:name="_Toc504682768"/>
-      <w:bookmarkStart w:id="92" w:name="_Toc504682978"/>
-      <w:bookmarkStart w:id="93" w:name="_Toc504723112"/>
-      <w:bookmarkStart w:id="94" w:name="_Toc504726012"/>
-      <w:bookmarkStart w:id="95" w:name="_Toc519693380"/>
-      <w:bookmarkStart w:id="96" w:name="_Toc519698103"/>
+      <w:bookmarkStart w:id="89" w:name="_Toc348001573"/>
+      <w:bookmarkStart w:id="90" w:name="_Toc504682768"/>
+      <w:bookmarkStart w:id="91" w:name="_Toc504682978"/>
+      <w:bookmarkStart w:id="92" w:name="_Toc504723112"/>
+      <w:bookmarkStart w:id="93" w:name="_Toc504726012"/>
+      <w:bookmarkStart w:id="94" w:name="_Toc519693380"/>
+      <w:bookmarkStart w:id="95" w:name="_Toc519698103"/>
       <w:r>
         <w:rPr>
           <w:rFonts w:ascii="Times" w:eastAsia="Arial" w:hAnsi="Times"/>
@@ -17874,7 +17890,17 @@
           <w:szCs w:val="20"/>
           <w:lang w:val="id-ID"/>
         </w:rPr>
-        <w:t>Melalui aplikasi ini, proses manajemen alat pelindung diri pada pelayanan kesehatan dan keselamatan kerja dapat menjadi lebih efisien. Karyawan menjadi lebih mudah dalam meminta alat pelindung diri. selain itu juga dapat mengurangi adanya kehilangan berkas-berkas data. Aplikasi ini nantinya dibuat dengan mengimplementasikan react native dalam pengembangannya.</w:t>
+        <w:t xml:space="preserve">Manfaat yang dapat diperoleh dari pembangunan sistem adalah menyediakan sistem monitoring tanaman yang efektif, realtime, serta </w:t>
+      </w:r>
+      <w:r>
+        <w:rPr>
+          <w:rFonts w:ascii="Times" w:eastAsia="Arial" w:hAnsi="Times"/>
+          <w:sz w:val="20"/>
+          <w:szCs w:val="20"/>
+          <w:lang w:val="id-ID"/>
+        </w:rPr>
+        <w:lastRenderedPageBreak/>
+        <w:t>terintegrasi berbasis mobile sehingga mempermudah pengguna dalam melakukan monitoring kapanpun.</w:t>
       </w:r>
     </w:p>
     <w:p>
@@ -17891,7 +17917,6 @@
           <w:b/>
           <w:color w:val="auto"/>
           <w:sz w:val="20"/>
-          <w:highlight w:val="yellow"/>
         </w:rPr>
       </w:pPr>
       <w:r>
@@ -17900,18 +17925,16 @@
           <w:b/>
           <w:color w:val="auto"/>
           <w:sz w:val="20"/>
-          <w:highlight w:val="yellow"/>
-        </w:rPr>
-        <w:lastRenderedPageBreak/>
+        </w:rPr>
         <w:t>Metodologi</w:t>
       </w:r>
+      <w:bookmarkEnd w:id="89"/>
       <w:bookmarkEnd w:id="90"/>
       <w:bookmarkEnd w:id="91"/>
       <w:bookmarkEnd w:id="92"/>
       <w:bookmarkEnd w:id="93"/>
       <w:bookmarkEnd w:id="94"/>
       <w:bookmarkEnd w:id="95"/>
-      <w:bookmarkEnd w:id="96"/>
     </w:p>
     <w:p>
       <w:pPr>
@@ -17923,14 +17946,12 @@
           <w:b/>
           <w:sz w:val="20"/>
           <w:szCs w:val="26"/>
-          <w:highlight w:val="yellow"/>
-        </w:rPr>
-      </w:pPr>
-      <w:r>
-        <w:rPr>
-          <w:rFonts w:ascii="Times New Roman" w:hAnsi="Times New Roman" w:cs="Times New Roman"/>
-          <w:sz w:val="20"/>
-          <w:highlight w:val="yellow"/>
+        </w:rPr>
+      </w:pPr>
+      <w:r>
+        <w:rPr>
+          <w:rFonts w:ascii="Times New Roman" w:hAnsi="Times New Roman" w:cs="Times New Roman"/>
+          <w:sz w:val="20"/>
         </w:rPr>
         <w:t xml:space="preserve">Metodologi yang digunakan dalam proyek akhir ini meliputi beberapa tahapan sebagai </w:t>
       </w:r>
@@ -17939,7 +17960,6 @@
         <w:rPr>
           <w:rFonts w:ascii="Times New Roman" w:hAnsi="Times New Roman" w:cs="Times New Roman"/>
           <w:sz w:val="20"/>
-          <w:highlight w:val="yellow"/>
         </w:rPr>
         <w:t>berikut :</w:t>
       </w:r>
@@ -17959,7 +17979,6 @@
           <w:b/>
           <w:sz w:val="20"/>
           <w:szCs w:val="26"/>
-          <w:highlight w:val="yellow"/>
         </w:rPr>
       </w:pPr>
       <w:r>
@@ -17968,7 +17987,6 @@
           <w:b/>
           <w:sz w:val="20"/>
           <w:szCs w:val="20"/>
-          <w:highlight w:val="yellow"/>
           <w:lang w:val="id-ID"/>
         </w:rPr>
         <w:t>Studi Literatur</w:t>
@@ -17984,7 +18002,7 @@
           <w:b/>
           <w:sz w:val="20"/>
           <w:szCs w:val="26"/>
-          <w:highlight w:val="yellow"/>
+          <w:lang w:val="id-ID"/>
         </w:rPr>
       </w:pPr>
       <w:proofErr w:type="gramStart"/>
@@ -18009,37 +18027,15 @@
           <w:rFonts w:ascii="Times New Roman" w:hAnsi="Times New Roman" w:cs="Times New Roman"/>
           <w:sz w:val="20"/>
         </w:rPr>
-        <w:t xml:space="preserve">Pada tahap ini dilakukan pencarian terhadap literatur-literatur yang berkaitan dengan sistem </w:t>
-      </w:r>
-      <w:r>
-        <w:rPr>
-          <w:rFonts w:ascii="Times New Roman" w:hAnsi="Times New Roman" w:cs="Times New Roman"/>
-          <w:sz w:val="20"/>
-          <w:lang w:val="id-ID"/>
-        </w:rPr>
-        <w:t>permintaan suatu barang</w:t>
-      </w:r>
-      <w:r>
-        <w:rPr>
-          <w:rFonts w:ascii="Times New Roman" w:hAnsi="Times New Roman" w:cs="Times New Roman"/>
-          <w:sz w:val="20"/>
-        </w:rPr>
-        <w:t xml:space="preserve">, maupun literatur mengenai </w:t>
-      </w:r>
-      <w:r>
-        <w:rPr>
-          <w:rFonts w:ascii="Times New Roman" w:hAnsi="Times New Roman" w:cs="Times New Roman"/>
-          <w:sz w:val="20"/>
-          <w:lang w:val="id-ID"/>
-        </w:rPr>
-        <w:t>sistem history dari order suatu barang</w:t>
-      </w:r>
-      <w:r>
-        <w:rPr>
-          <w:rFonts w:ascii="Times New Roman" w:hAnsi="Times New Roman" w:cs="Times New Roman"/>
-          <w:sz w:val="20"/>
-        </w:rPr>
-        <w:t xml:space="preserve"> untuk mendukung pembuatan aplikasi.</w:t>
+        <w:t xml:space="preserve">Pada tahap ini dilakukan pencarian terhadap literatur-literatur yang berkaitan dengan </w:t>
+      </w:r>
+      <w:r>
+        <w:rPr>
+          <w:rFonts w:ascii="Times New Roman" w:hAnsi="Times New Roman" w:cs="Times New Roman"/>
+          <w:sz w:val="20"/>
+          <w:lang w:val="id-ID"/>
+        </w:rPr>
+        <w:t>Internet of Things, penentuan model sensor, dan materi untuk membuat aplikasi android dan website.</w:t>
       </w:r>
       <w:proofErr w:type="gramEnd"/>
     </w:p>
@@ -18077,7 +18073,6 @@
           <w:b/>
           <w:sz w:val="20"/>
           <w:szCs w:val="20"/>
-          <w:highlight w:val="yellow"/>
           <w:lang w:val="id-ID"/>
         </w:rPr>
       </w:pPr>
@@ -18087,7 +18082,6 @@
           <w:b/>
           <w:sz w:val="20"/>
           <w:szCs w:val="20"/>
-          <w:highlight w:val="yellow"/>
           <w:lang w:val="id-ID"/>
         </w:rPr>
         <w:t>Pengumpulan Data</w:t>
@@ -18123,7 +18117,6 @@
           <w:b/>
           <w:sz w:val="20"/>
           <w:szCs w:val="20"/>
-          <w:highlight w:val="yellow"/>
           <w:lang w:val="id-ID"/>
         </w:rPr>
       </w:pPr>
@@ -18134,8 +18127,10 @@
           <w:szCs w:val="20"/>
           <w:lang w:val="id-ID"/>
         </w:rPr>
-        <w:t xml:space="preserve">Tahap ini bertujuan untuk mendapatkan data dan fakta yang akan digunakan sebagai masukan ke sistem sebagai data </w:t>
-      </w:r>
+        <w:t xml:space="preserve">Tahap ini bertujuan untuk mendapatkan data dan fakta yang akan digunakan sebagai </w:t>
+      </w:r>
+      <w:bookmarkStart w:id="96" w:name="_GoBack"/>
+      <w:bookmarkEnd w:id="96"/>
       <w:r>
         <w:rPr>
           <w:rFonts w:ascii="Times New Roman" w:eastAsia="Arial" w:hAnsi="Times New Roman" w:cs="Times New Roman"/>
@@ -18143,7 +18138,7 @@
           <w:szCs w:val="20"/>
           <w:lang w:val="id-ID"/>
         </w:rPr>
-        <w:t>user dan alat pelindung diri</w:t>
+        <w:t>masukan ke sistem sebagai data user dan alat pelindung diri.</w:t>
       </w:r>
       <w:r>
         <w:rPr>
@@ -18152,7 +18147,7 @@
           <w:szCs w:val="20"/>
           <w:lang w:val="id-ID"/>
         </w:rPr>
-        <w:t xml:space="preserve">.  </w:t>
+        <w:t xml:space="preserve">  </w:t>
       </w:r>
     </w:p>
     <w:p>
@@ -18188,7 +18183,6 @@
           <w:b/>
           <w:sz w:val="20"/>
           <w:szCs w:val="20"/>
-          <w:highlight w:val="yellow"/>
         </w:rPr>
       </w:pPr>
       <w:r>
@@ -18197,7 +18191,6 @@
           <w:b/>
           <w:sz w:val="20"/>
           <w:szCs w:val="20"/>
-          <w:highlight w:val="yellow"/>
           <w:lang w:val="id-ID"/>
         </w:rPr>
         <w:t>Pe</w:t>
@@ -18208,7 +18201,6 @@
           <w:b/>
           <w:sz w:val="20"/>
           <w:szCs w:val="20"/>
-          <w:highlight w:val="yellow"/>
         </w:rPr>
         <w:t>rancangan</w:t>
       </w:r>
@@ -18218,7 +18210,6 @@
           <w:b/>
           <w:sz w:val="20"/>
           <w:szCs w:val="20"/>
-          <w:highlight w:val="yellow"/>
           <w:lang w:val="id-ID"/>
         </w:rPr>
         <w:t xml:space="preserve"> Sistem</w:t>
@@ -18253,52 +18244,18 @@
           <w:b/>
           <w:sz w:val="20"/>
           <w:szCs w:val="20"/>
-          <w:highlight w:val="yellow"/>
-        </w:rPr>
-      </w:pPr>
+        </w:rPr>
+      </w:pPr>
+      <w:proofErr w:type="gramStart"/>
       <w:r>
         <w:rPr>
           <w:rFonts w:ascii="Times New Roman" w:eastAsia="Arial" w:hAnsi="Times New Roman" w:cs="Times New Roman"/>
           <w:sz w:val="20"/>
           <w:szCs w:val="20"/>
         </w:rPr>
-        <w:t xml:space="preserve">Setelah melakukan studi literatur dan pengumpulan data, tahap selanjutnya yaitu adalah perancangan sistem berdasarkan data dan fakta yang telah didapatkan </w:t>
-      </w:r>
-      <w:r>
-        <w:rPr>
-          <w:rFonts w:ascii="Times New Roman" w:eastAsia="Arial" w:hAnsi="Times New Roman" w:cs="Times New Roman"/>
-          <w:sz w:val="20"/>
-          <w:szCs w:val="20"/>
-          <w:lang w:val="id-ID"/>
-        </w:rPr>
-        <w:t xml:space="preserve">untuk penyusunan aplikasi </w:t>
-      </w:r>
-      <w:r>
-        <w:rPr>
-          <w:rFonts w:ascii="Times New Roman" w:eastAsia="Arial" w:hAnsi="Times New Roman" w:cs="Times New Roman"/>
-          <w:sz w:val="20"/>
-          <w:szCs w:val="20"/>
-        </w:rPr>
-        <w:t xml:space="preserve">pada proyek akhir yang </w:t>
-      </w:r>
-      <w:proofErr w:type="gramStart"/>
-      <w:r>
-        <w:rPr>
-          <w:rFonts w:ascii="Times New Roman" w:eastAsia="Arial" w:hAnsi="Times New Roman" w:cs="Times New Roman"/>
-          <w:sz w:val="20"/>
-          <w:szCs w:val="20"/>
-        </w:rPr>
-        <w:t>akan</w:t>
+        <w:t>Tahap ini adalah tahap perancangan desain sistem pada alat sensor, sistem pada Back-End/web service (API dan Web-Socket), dan sistem pada aplikasi Android.</w:t>
       </w:r>
       <w:proofErr w:type="gramEnd"/>
-      <w:r>
-        <w:rPr>
-          <w:rFonts w:ascii="Times New Roman" w:eastAsia="Arial" w:hAnsi="Times New Roman" w:cs="Times New Roman"/>
-          <w:sz w:val="20"/>
-          <w:szCs w:val="20"/>
-        </w:rPr>
-        <w:t xml:space="preserve"> dikerjakan ini.</w:t>
-      </w:r>
     </w:p>
     <w:p>
       <w:pPr>
@@ -18334,7 +18291,6 @@
           <w:b/>
           <w:sz w:val="20"/>
           <w:szCs w:val="20"/>
-          <w:highlight w:val="yellow"/>
           <w:lang w:val="id-ID"/>
         </w:rPr>
       </w:pPr>
@@ -18344,7 +18300,6 @@
           <w:b/>
           <w:sz w:val="20"/>
           <w:szCs w:val="20"/>
-          <w:highlight w:val="yellow"/>
           <w:lang w:val="id-ID"/>
         </w:rPr>
         <w:t>Pembuatan Sistem</w:t>
@@ -18377,6 +18332,7 @@
         <w:jc w:val="both"/>
         <w:rPr>
           <w:rFonts w:ascii="Times New Roman" w:eastAsia="Arial" w:hAnsi="Times New Roman" w:cs="Times New Roman"/>
+          <w:b/>
           <w:sz w:val="20"/>
           <w:szCs w:val="20"/>
           <w:lang w:val="id-ID"/>
@@ -18389,190 +18345,7 @@
           <w:szCs w:val="20"/>
           <w:lang w:val="id-ID"/>
         </w:rPr>
-        <w:t>Tahap implementasi dari perancangan sistem yang akan digunakan untuk menyelesaikan tugas akhir ini. Berikut adalah alur yang akan digunakan da</w:t>
-      </w:r>
-      <w:r>
-        <w:rPr>
-          <w:rFonts w:ascii="Times New Roman" w:eastAsia="Arial" w:hAnsi="Times New Roman" w:cs="Times New Roman"/>
-          <w:sz w:val="20"/>
-          <w:szCs w:val="20"/>
-          <w:lang w:val="id-ID"/>
-        </w:rPr>
-        <w:t>lam pengerjaan proyek akhir:</w:t>
-      </w:r>
-    </w:p>
-    <w:p>
-      <w:pPr>
-        <w:pStyle w:val="ListParagraph"/>
-        <w:numPr>
-          <w:ilvl w:val="0"/>
-          <w:numId w:val="28"/>
-        </w:numPr>
-        <w:tabs>
-          <w:tab w:val="left" w:pos="560"/>
-          <w:tab w:val="left" w:pos="1120"/>
-          <w:tab w:val="left" w:pos="1680"/>
-          <w:tab w:val="left" w:pos="2240"/>
-          <w:tab w:val="left" w:pos="2800"/>
-          <w:tab w:val="left" w:pos="3360"/>
-          <w:tab w:val="left" w:pos="3920"/>
-          <w:tab w:val="left" w:pos="4480"/>
-          <w:tab w:val="left" w:pos="5040"/>
-          <w:tab w:val="left" w:pos="5600"/>
-          <w:tab w:val="left" w:pos="6160"/>
-          <w:tab w:val="left" w:pos="6720"/>
-          <w:tab w:val="left" w:pos="6803"/>
-          <w:tab w:val="left" w:pos="7370"/>
-          <w:tab w:val="left" w:pos="7937"/>
-          <w:tab w:val="left" w:pos="8504"/>
-          <w:tab w:val="left" w:pos="9071"/>
-        </w:tabs>
-        <w:spacing w:after="0"/>
-        <w:jc w:val="both"/>
-        <w:rPr>
-          <w:rFonts w:ascii="Times New Roman" w:eastAsia="Arial" w:hAnsi="Times New Roman" w:cs="Times New Roman"/>
-          <w:sz w:val="20"/>
-          <w:szCs w:val="20"/>
-          <w:highlight w:val="yellow"/>
-          <w:lang w:val="id-ID"/>
-        </w:rPr>
-      </w:pPr>
-      <w:r>
-        <w:rPr>
-          <w:rFonts w:ascii="Times New Roman" w:eastAsia="Arial" w:hAnsi="Times New Roman" w:cs="Times New Roman"/>
-          <w:sz w:val="20"/>
-          <w:szCs w:val="20"/>
-          <w:lang w:val="id-ID"/>
-        </w:rPr>
-        <w:t>Membuat database sesuai dengan data yang telah didap</w:t>
-      </w:r>
-      <w:r>
-        <w:rPr>
-          <w:rFonts w:ascii="Times New Roman" w:eastAsia="Arial" w:hAnsi="Times New Roman" w:cs="Times New Roman"/>
-          <w:sz w:val="20"/>
-          <w:szCs w:val="20"/>
-          <w:lang w:val="id-ID"/>
-        </w:rPr>
-        <w:t>at dengan menggunakan MySql.</w:t>
-      </w:r>
-    </w:p>
-    <w:p>
-      <w:pPr>
-        <w:pStyle w:val="ListParagraph"/>
-        <w:numPr>
-          <w:ilvl w:val="0"/>
-          <w:numId w:val="28"/>
-        </w:numPr>
-        <w:tabs>
-          <w:tab w:val="left" w:pos="560"/>
-          <w:tab w:val="left" w:pos="1120"/>
-          <w:tab w:val="left" w:pos="1680"/>
-          <w:tab w:val="left" w:pos="2240"/>
-          <w:tab w:val="left" w:pos="2800"/>
-          <w:tab w:val="left" w:pos="3360"/>
-          <w:tab w:val="left" w:pos="3920"/>
-          <w:tab w:val="left" w:pos="4480"/>
-          <w:tab w:val="left" w:pos="5040"/>
-          <w:tab w:val="left" w:pos="5600"/>
-          <w:tab w:val="left" w:pos="6160"/>
-          <w:tab w:val="left" w:pos="6720"/>
-          <w:tab w:val="left" w:pos="6803"/>
-          <w:tab w:val="left" w:pos="7370"/>
-          <w:tab w:val="left" w:pos="7937"/>
-          <w:tab w:val="left" w:pos="8504"/>
-          <w:tab w:val="left" w:pos="9071"/>
-        </w:tabs>
-        <w:spacing w:after="0"/>
-        <w:jc w:val="both"/>
-        <w:rPr>
-          <w:rFonts w:ascii="Times New Roman" w:eastAsia="Arial" w:hAnsi="Times New Roman" w:cs="Times New Roman"/>
-          <w:sz w:val="20"/>
-          <w:szCs w:val="20"/>
-          <w:highlight w:val="yellow"/>
-          <w:lang w:val="id-ID"/>
-        </w:rPr>
-      </w:pPr>
-      <w:r>
-        <w:rPr>
-          <w:rFonts w:ascii="Times New Roman" w:eastAsia="Arial" w:hAnsi="Times New Roman" w:cs="Times New Roman"/>
-          <w:sz w:val="20"/>
-          <w:szCs w:val="20"/>
-          <w:lang w:val="id-ID"/>
-        </w:rPr>
-        <w:t xml:space="preserve">Membuat API </w:t>
-      </w:r>
-      <w:r>
-        <w:rPr>
-          <w:rFonts w:ascii="Times New Roman" w:eastAsia="Arial" w:hAnsi="Times New Roman" w:cs="Times New Roman"/>
-          <w:sz w:val="20"/>
-          <w:szCs w:val="20"/>
-          <w:lang w:val="id-ID"/>
-        </w:rPr>
-        <w:t>agar data dapat ditampilkan di aplikasi</w:t>
-      </w:r>
-      <w:r>
-        <w:rPr>
-          <w:rFonts w:ascii="Times New Roman" w:eastAsia="Arial" w:hAnsi="Times New Roman" w:cs="Times New Roman"/>
-          <w:sz w:val="20"/>
-          <w:szCs w:val="20"/>
-          <w:lang w:val="id-ID"/>
-        </w:rPr>
-        <w:t>.</w:t>
-      </w:r>
-    </w:p>
-    <w:p>
-      <w:pPr>
-        <w:pStyle w:val="ListParagraph"/>
-        <w:numPr>
-          <w:ilvl w:val="0"/>
-          <w:numId w:val="28"/>
-        </w:numPr>
-        <w:tabs>
-          <w:tab w:val="left" w:pos="560"/>
-          <w:tab w:val="left" w:pos="1120"/>
-          <w:tab w:val="left" w:pos="1680"/>
-          <w:tab w:val="left" w:pos="2240"/>
-          <w:tab w:val="left" w:pos="2800"/>
-          <w:tab w:val="left" w:pos="3360"/>
-          <w:tab w:val="left" w:pos="3920"/>
-          <w:tab w:val="left" w:pos="4480"/>
-          <w:tab w:val="left" w:pos="5040"/>
-          <w:tab w:val="left" w:pos="5600"/>
-          <w:tab w:val="left" w:pos="6160"/>
-          <w:tab w:val="left" w:pos="6720"/>
-          <w:tab w:val="left" w:pos="6803"/>
-          <w:tab w:val="left" w:pos="7370"/>
-          <w:tab w:val="left" w:pos="7937"/>
-          <w:tab w:val="left" w:pos="8504"/>
-          <w:tab w:val="left" w:pos="9071"/>
-        </w:tabs>
-        <w:spacing w:after="0"/>
-        <w:jc w:val="both"/>
-        <w:rPr>
-          <w:rFonts w:ascii="Times New Roman" w:eastAsia="Arial" w:hAnsi="Times New Roman" w:cs="Times New Roman"/>
-          <w:sz w:val="20"/>
-          <w:szCs w:val="20"/>
-          <w:highlight w:val="yellow"/>
-          <w:lang w:val="id-ID"/>
-        </w:rPr>
-      </w:pPr>
-      <w:r>
-        <w:rPr>
-          <w:rFonts w:ascii="Times New Roman" w:eastAsia="Arial" w:hAnsi="Times New Roman" w:cs="Times New Roman"/>
-          <w:sz w:val="20"/>
-          <w:szCs w:val="20"/>
-          <w:lang w:val="id-ID"/>
-        </w:rPr>
-        <w:t xml:space="preserve">Menampilkan data </w:t>
-      </w:r>
-      <w:r>
-        <w:rPr>
-          <w:rFonts w:ascii="Times New Roman" w:eastAsia="Arial" w:hAnsi="Times New Roman" w:cs="Times New Roman"/>
-          <w:sz w:val="20"/>
-          <w:szCs w:val="20"/>
-          <w:lang w:val="id-ID"/>
-        </w:rPr>
-        <w:t>suai dengan database yang telah tersimpan dan menampilkan data penyusunan jadwal yang otomatis.</w:t>
+        <w:t>Tahap ini adalah pembuatan sistem dari rancangan sistem yang telah ada. Pembuatan sistem dilakukan mulai dari pembuatan Back-End service API dan Web socket dan pembuatan aplikasi android.</w:t>
       </w:r>
     </w:p>
     <w:p>
@@ -18609,7 +18382,6 @@
           <w:b/>
           <w:sz w:val="20"/>
           <w:szCs w:val="20"/>
-          <w:highlight w:val="yellow"/>
           <w:lang w:val="id-ID"/>
         </w:rPr>
       </w:pPr>
@@ -18619,7 +18391,6 @@
           <w:b/>
           <w:sz w:val="20"/>
           <w:szCs w:val="20"/>
-          <w:highlight w:val="yellow"/>
           <w:lang w:val="id-ID"/>
         </w:rPr>
         <w:t>Pengujian dan Analisa</w:t>
@@ -18655,7 +18426,6 @@
           <w:b/>
           <w:sz w:val="20"/>
           <w:szCs w:val="20"/>
-          <w:highlight w:val="yellow"/>
           <w:lang w:val="id-ID"/>
         </w:rPr>
       </w:pPr>
@@ -18664,7 +18434,6 @@
           <w:rFonts w:ascii="Times New Roman" w:eastAsia="Arial" w:hAnsi="Times New Roman" w:cs="Times New Roman"/>
           <w:sz w:val="20"/>
           <w:szCs w:val="20"/>
-          <w:highlight w:val="yellow"/>
           <w:lang w:val="id-ID"/>
         </w:rPr>
         <w:t xml:space="preserve">Pengujian dan analisa dimaksud untuk mengetahui sejauh mana </w:t>
@@ -18674,7 +18443,6 @@
           <w:rFonts w:ascii="Times New Roman" w:eastAsia="Arial" w:hAnsi="Times New Roman" w:cs="Times New Roman"/>
           <w:sz w:val="20"/>
           <w:szCs w:val="20"/>
-          <w:highlight w:val="yellow"/>
         </w:rPr>
         <w:t xml:space="preserve">aplikasi </w:t>
       </w:r>
@@ -18683,7 +18451,6 @@
           <w:rFonts w:ascii="Times New Roman" w:eastAsia="Arial" w:hAnsi="Times New Roman" w:cs="Times New Roman"/>
           <w:sz w:val="20"/>
           <w:szCs w:val="20"/>
-          <w:highlight w:val="yellow"/>
           <w:lang w:val="id-ID"/>
         </w:rPr>
         <w:t>yang dibuat pada proyek akhir ini bisa berfungsi sesuai dengan tujuan yang diharapkan dalam proyek akhir ini.</w:t>
@@ -18723,7 +18490,6 @@
           <w:b/>
           <w:sz w:val="20"/>
           <w:szCs w:val="20"/>
-          <w:highlight w:val="yellow"/>
           <w:lang w:val="id-ID"/>
         </w:rPr>
       </w:pPr>
@@ -18733,7 +18499,6 @@
           <w:b/>
           <w:sz w:val="20"/>
           <w:szCs w:val="20"/>
-          <w:highlight w:val="yellow"/>
           <w:lang w:val="id-ID"/>
         </w:rPr>
         <w:t>Pembuatan Laporan</w:t>
@@ -18768,7 +18533,6 @@
           <w:rFonts w:ascii="Times New Roman" w:eastAsia="Arial" w:hAnsi="Times New Roman" w:cs="Times New Roman"/>
           <w:sz w:val="20"/>
           <w:szCs w:val="20"/>
-          <w:highlight w:val="yellow"/>
           <w:lang w:val="id-ID"/>
         </w:rPr>
       </w:pPr>
@@ -18779,9 +18543,51 @@
           <w:szCs w:val="20"/>
           <w:lang w:val="id-ID"/>
         </w:rPr>
+        <w:t xml:space="preserve">Pada tahap ini dilakukan dokumentasi dari semua tahapan proses yang telah dilakukan diatas. Dokumentasi disusun dalam bentuk </w:t>
+      </w:r>
+      <w:r>
+        <w:rPr>
+          <w:rFonts w:ascii="Times New Roman" w:eastAsia="Arial" w:hAnsi="Times New Roman" w:cs="Times New Roman"/>
+          <w:sz w:val="20"/>
+          <w:szCs w:val="20"/>
+          <w:lang w:val="id-ID"/>
+        </w:rPr>
         <w:lastRenderedPageBreak/>
-        <w:t>Pada tahap ini dilakukan dokumentasi dari semua tahapan proses yang telah dilakukan diatas. Dokumentasi disusun dalam bentuk laporan yang berisi tentang dasar teori dan metode yang digunakan serta hasil yang diperoleh selama pengerjaan proyek akhir ini.</w:t>
-      </w:r>
+        <w:t>laporan yang berisi tentang dasar teori dan metode yang digunakan serta hasil yang diperoleh selama pengerjaan proyek akhir ini.</w:t>
+      </w:r>
+    </w:p>
+    <w:p>
+      <w:pPr>
+        <w:pStyle w:val="ListParagraph"/>
+        <w:tabs>
+          <w:tab w:val="left" w:pos="560"/>
+          <w:tab w:val="left" w:pos="1120"/>
+          <w:tab w:val="left" w:pos="1680"/>
+          <w:tab w:val="left" w:pos="2240"/>
+          <w:tab w:val="left" w:pos="2800"/>
+          <w:tab w:val="left" w:pos="3360"/>
+          <w:tab w:val="left" w:pos="3920"/>
+          <w:tab w:val="left" w:pos="4480"/>
+          <w:tab w:val="left" w:pos="5040"/>
+          <w:tab w:val="left" w:pos="5600"/>
+          <w:tab w:val="left" w:pos="6160"/>
+          <w:tab w:val="left" w:pos="6720"/>
+          <w:tab w:val="left" w:pos="6803"/>
+          <w:tab w:val="left" w:pos="7370"/>
+          <w:tab w:val="left" w:pos="7937"/>
+          <w:tab w:val="left" w:pos="8504"/>
+          <w:tab w:val="left" w:pos="9071"/>
+        </w:tabs>
+        <w:spacing w:after="0"/>
+        <w:ind w:left="426"/>
+        <w:jc w:val="both"/>
+        <w:rPr>
+          <w:rFonts w:ascii="Times New Roman" w:eastAsia="Arial" w:hAnsi="Times New Roman" w:cs="Times New Roman"/>
+          <w:sz w:val="20"/>
+          <w:szCs w:val="20"/>
+          <w:lang w:val="id-ID"/>
+        </w:rPr>
+      </w:pPr>
     </w:p>
     <w:p>
       <w:pPr>
@@ -18798,7 +18604,6 @@
           <w:color w:val="auto"/>
           <w:sz w:val="20"/>
           <w:szCs w:val="20"/>
-          <w:highlight w:val="yellow"/>
         </w:rPr>
       </w:pPr>
       <w:bookmarkStart w:id="97" w:name="_Toc504682769"/>
@@ -18814,7 +18619,6 @@
           <w:color w:val="auto"/>
           <w:sz w:val="20"/>
           <w:szCs w:val="20"/>
-          <w:highlight w:val="yellow"/>
         </w:rPr>
         <w:t>Sistematika Studi</w:t>
       </w:r>
@@ -18832,7 +18636,6 @@
         <w:rPr>
           <w:rFonts w:ascii="Times New Roman" w:eastAsiaTheme="majorEastAsia" w:hAnsi="Times New Roman" w:cs="Times New Roman"/>
           <w:sz w:val="20"/>
-          <w:highlight w:val="yellow"/>
         </w:rPr>
       </w:pPr>
       <w:r>
@@ -18847,7 +18650,6 @@
         <w:rPr>
           <w:rFonts w:ascii="Times New Roman" w:hAnsi="Times New Roman" w:cs="Times New Roman"/>
           <w:sz w:val="20"/>
-          <w:highlight w:val="yellow"/>
           <w:lang w:val="id-ID"/>
         </w:rPr>
         <w:t xml:space="preserve"> </w:t>
@@ -18881,7 +18683,6 @@
           <w:b/>
           <w:sz w:val="20"/>
           <w:szCs w:val="20"/>
-          <w:highlight w:val="yellow"/>
           <w:lang w:val="id-ID"/>
         </w:rPr>
       </w:pPr>
@@ -18891,7 +18692,6 @@
           <w:b/>
           <w:sz w:val="20"/>
           <w:szCs w:val="20"/>
-          <w:highlight w:val="yellow"/>
           <w:lang w:val="id-ID"/>
         </w:rPr>
         <w:t xml:space="preserve">BAB I  </w:t>
@@ -18902,7 +18702,6 @@
           <w:b/>
           <w:sz w:val="20"/>
           <w:szCs w:val="20"/>
-          <w:highlight w:val="yellow"/>
           <w:lang w:val="id-ID"/>
         </w:rPr>
         <w:t>PENDAHULUAN</w:t>
@@ -18935,7 +18734,6 @@
           <w:rFonts w:ascii="Times New Roman" w:eastAsia="Arial" w:hAnsi="Times New Roman"/>
           <w:sz w:val="20"/>
           <w:szCs w:val="20"/>
-          <w:highlight w:val="yellow"/>
           <w:lang w:val="id-ID"/>
         </w:rPr>
       </w:pPr>
@@ -18944,7 +18742,6 @@
           <w:rFonts w:ascii="Times New Roman" w:eastAsia="Arial" w:hAnsi="Times New Roman"/>
           <w:sz w:val="20"/>
           <w:szCs w:val="20"/>
-          <w:highlight w:val="yellow"/>
           <w:lang w:val="id-ID"/>
         </w:rPr>
         <w:t>Bab ini berisi tentang pendahuluan yang</w:t>
@@ -18954,7 +18751,6 @@
           <w:rFonts w:ascii="Times New Roman" w:eastAsia="Arial" w:hAnsi="Times New Roman"/>
           <w:sz w:val="20"/>
           <w:szCs w:val="20"/>
-          <w:highlight w:val="yellow"/>
           <w:lang w:val="id-ID"/>
         </w:rPr>
         <w:t xml:space="preserve"> terdiri dari latar belakang, r</w:t>
@@ -18964,7 +18760,6 @@
           <w:rFonts w:ascii="Times New Roman" w:eastAsia="Arial" w:hAnsi="Times New Roman"/>
           <w:sz w:val="20"/>
           <w:szCs w:val="20"/>
-          <w:highlight w:val="yellow"/>
           <w:lang w:val="id-ID"/>
         </w:rPr>
         <w:t>umusan masalah, batasan masalah, tujuan dan sasaran, metodologi, serta sistematika pembahasan dari proyek akhir ini.</w:t>
@@ -18998,7 +18793,6 @@
           <w:b/>
           <w:sz w:val="20"/>
           <w:szCs w:val="20"/>
-          <w:highlight w:val="yellow"/>
           <w:lang w:val="id-ID"/>
         </w:rPr>
       </w:pPr>
@@ -19008,7 +18802,6 @@
           <w:b/>
           <w:sz w:val="20"/>
           <w:szCs w:val="20"/>
-          <w:highlight w:val="yellow"/>
           <w:lang w:val="id-ID"/>
         </w:rPr>
         <w:t xml:space="preserve">BAB II </w:t>
@@ -19019,7 +18812,6 @@
           <w:b/>
           <w:sz w:val="20"/>
           <w:szCs w:val="20"/>
-          <w:highlight w:val="yellow"/>
           <w:lang w:val="id-ID"/>
         </w:rPr>
         <w:t>LANDASAN TEORI</w:t>
@@ -19094,7 +18886,6 @@
           <w:b/>
           <w:sz w:val="20"/>
           <w:szCs w:val="20"/>
-          <w:highlight w:val="yellow"/>
           <w:lang w:val="id-ID"/>
         </w:rPr>
       </w:pPr>
@@ -19104,7 +18895,6 @@
           <w:b/>
           <w:sz w:val="20"/>
           <w:szCs w:val="20"/>
-          <w:highlight w:val="yellow"/>
           <w:lang w:val="id-ID"/>
         </w:rPr>
         <w:t xml:space="preserve">BAB III </w:t>
@@ -19115,7 +18905,6 @@
           <w:b/>
           <w:sz w:val="20"/>
           <w:szCs w:val="20"/>
-          <w:highlight w:val="yellow"/>
           <w:lang w:val="id-ID"/>
         </w:rPr>
         <w:t>PERANCANGAN DAN PEMBUATAN SISTEM</w:t>
@@ -19190,7 +18979,6 @@
           <w:b/>
           <w:sz w:val="20"/>
           <w:szCs w:val="20"/>
-          <w:highlight w:val="yellow"/>
           <w:lang w:val="id-ID"/>
         </w:rPr>
       </w:pPr>
@@ -19200,7 +18988,6 @@
           <w:b/>
           <w:sz w:val="20"/>
           <w:szCs w:val="20"/>
-          <w:highlight w:val="yellow"/>
           <w:lang w:val="id-ID"/>
         </w:rPr>
         <w:t xml:space="preserve">BAB IV </w:t>
@@ -19211,7 +18998,6 @@
           <w:b/>
           <w:sz w:val="20"/>
           <w:szCs w:val="20"/>
-          <w:highlight w:val="yellow"/>
           <w:lang w:val="id-ID"/>
         </w:rPr>
         <w:t xml:space="preserve">IMPLEMENTASI </w:t>
@@ -19222,7 +19008,6 @@
           <w:b/>
           <w:sz w:val="20"/>
           <w:szCs w:val="20"/>
-          <w:highlight w:val="yellow"/>
           <w:lang w:val="id-ID"/>
         </w:rPr>
         <w:t>DAN ANALISA</w:t>
@@ -19256,7 +19041,6 @@
           <w:rFonts w:ascii="Times New Roman" w:eastAsia="Arial" w:hAnsi="Times New Roman"/>
           <w:sz w:val="20"/>
           <w:szCs w:val="20"/>
-          <w:highlight w:val="yellow"/>
           <w:lang w:val="id-ID"/>
         </w:rPr>
       </w:pPr>
@@ -19298,7 +19082,6 @@
           <w:b/>
           <w:sz w:val="20"/>
           <w:szCs w:val="20"/>
-          <w:highlight w:val="yellow"/>
           <w:lang w:val="id-ID"/>
         </w:rPr>
       </w:pPr>
@@ -19308,7 +19091,6 @@
           <w:b/>
           <w:sz w:val="20"/>
           <w:szCs w:val="20"/>
-          <w:highlight w:val="yellow"/>
           <w:lang w:val="id-ID"/>
         </w:rPr>
         <w:t xml:space="preserve">BAB V  </w:t>
@@ -19319,7 +19101,6 @@
           <w:b/>
           <w:sz w:val="20"/>
           <w:szCs w:val="20"/>
-          <w:highlight w:val="yellow"/>
           <w:lang w:val="id-ID"/>
         </w:rPr>
         <w:t>PENUTUP</w:t>
@@ -19363,16 +19144,7 @@
           <w:szCs w:val="20"/>
           <w:lang w:val="id-ID"/>
         </w:rPr>
-        <w:t>Bab yang berisi kesimpulan dari proyek tugas akhir, saran untuk pengembangan, perbaikan, maupun penyempuranaan pada aplikasi yang telah dibua</w:t>
-      </w:r>
-      <w:r>
-        <w:rPr>
-          <w:rFonts w:ascii="Times New Roman" w:eastAsia="Arial" w:hAnsi="Times New Roman"/>
-          <w:sz w:val="20"/>
-          <w:szCs w:val="20"/>
-          <w:lang w:val="id-ID"/>
-        </w:rPr>
-        <w:t>t.</w:t>
+        <w:t>Bab yang berisi kesimpulan dari proyek tugas akhir, saran untuk pengembangan, perbaikan, maupun penyempuranaan pada aplikasi yang telah dibuat.</w:t>
       </w:r>
     </w:p>
     <w:p>
@@ -19403,7 +19175,6 @@
           <w:b/>
           <w:sz w:val="20"/>
           <w:szCs w:val="20"/>
-          <w:highlight w:val="yellow"/>
         </w:rPr>
       </w:pPr>
       <w:r>
@@ -19412,7 +19183,6 @@
           <w:b/>
           <w:sz w:val="20"/>
           <w:szCs w:val="20"/>
-          <w:highlight w:val="yellow"/>
         </w:rPr>
         <w:t>DAFTAR PUSTAKA</w:t>
       </w:r>
@@ -19452,7 +19222,6 @@
           <w:rFonts w:ascii="Times New Roman" w:eastAsia="Arial" w:hAnsi="Times New Roman"/>
           <w:sz w:val="20"/>
           <w:szCs w:val="20"/>
-          <w:highlight w:val="yellow"/>
         </w:rPr>
         <w:t>Berisi tentang referensi-referensi yang telah digunakan sebagai landasan selama pembuatan proyek akhir ini.</w:t>
       </w:r>
@@ -20233,7 +20002,7 @@
           <w:szCs w:val="20"/>
           <w:lang w:val="id-ID"/>
         </w:rPr>
-        <w:t>React Native</w:t>
+        <w:t>Wireless Sensor Network</w:t>
       </w:r>
     </w:p>
     <w:p>
@@ -20378,7 +20147,7 @@
           <w:szCs w:val="20"/>
           <w:lang w:val="id-ID"/>
         </w:rPr>
-        <w:t>Kesehatan dan Keselamatan Kerja</w:t>
+        <w:t>Node Js</w:t>
       </w:r>
     </w:p>
     <w:p>
@@ -20825,7 +20594,7 @@
           <w:szCs w:val="20"/>
           <w:lang w:val="id-ID"/>
         </w:rPr>
-        <w:t>Alat Pelindung Diri</w:t>
+        <w:t>Express Framework</w:t>
       </w:r>
     </w:p>
     <w:p>
@@ -20955,140 +20724,6 @@
         <w:t>tau pengendalian administratif.</w:t>
       </w:r>
       <w:proofErr w:type="gramEnd"/>
-    </w:p>
-    <w:p>
-      <w:pPr>
-        <w:spacing w:line="276" w:lineRule="auto"/>
-        <w:ind w:firstLine="709"/>
-        <w:jc w:val="both"/>
-        <w:rPr>
-          <w:rFonts w:ascii="Times New Roman" w:hAnsi="Times New Roman" w:cs="Times New Roman"/>
-          <w:b/>
-          <w:sz w:val="20"/>
-          <w:szCs w:val="20"/>
-          <w:lang w:val="id-ID"/>
-        </w:rPr>
-      </w:pPr>
-      <w:proofErr w:type="gramStart"/>
-      <w:r>
-        <w:rPr>
-          <w:rFonts w:ascii="Times New Roman" w:hAnsi="Times New Roman" w:cs="Times New Roman"/>
-          <w:sz w:val="20"/>
-          <w:szCs w:val="20"/>
-        </w:rPr>
-        <w:t>Pengusaha wajib menyediakan APD bagi pekerja/buruh di tempat kerja.</w:t>
-      </w:r>
-      <w:proofErr w:type="gramEnd"/>
-      <w:r>
-        <w:rPr>
-          <w:rFonts w:ascii="Times New Roman" w:hAnsi="Times New Roman" w:cs="Times New Roman"/>
-          <w:sz w:val="20"/>
-          <w:szCs w:val="20"/>
-        </w:rPr>
-        <w:t xml:space="preserve"> </w:t>
-      </w:r>
-      <w:proofErr w:type="gramStart"/>
-      <w:r>
-        <w:rPr>
-          <w:rFonts w:ascii="Times New Roman" w:hAnsi="Times New Roman" w:cs="Times New Roman"/>
-          <w:sz w:val="20"/>
-          <w:szCs w:val="20"/>
-        </w:rPr>
-        <w:t>Dalam pasal 4 ayat satu pada PER.08/MEN/VII/2010 disebutkan APD wajib digunakan di tempat kerja</w:t>
-      </w:r>
-      <w:r>
-        <w:rPr>
-          <w:rFonts w:ascii="Times New Roman" w:hAnsi="Times New Roman" w:cs="Times New Roman"/>
-          <w:sz w:val="20"/>
-          <w:szCs w:val="20"/>
-          <w:lang w:val="id-ID"/>
-        </w:rPr>
-        <w:t>.</w:t>
-      </w:r>
-      <w:proofErr w:type="gramEnd"/>
-      <w:r>
-        <w:rPr>
-          <w:rFonts w:ascii="Times New Roman" w:hAnsi="Times New Roman" w:cs="Times New Roman"/>
-          <w:sz w:val="20"/>
-          <w:szCs w:val="20"/>
-          <w:lang w:val="id-ID"/>
-        </w:rPr>
-        <w:t xml:space="preserve"> </w:t>
-      </w:r>
-      <w:proofErr w:type="gramStart"/>
-      <w:r>
-        <w:rPr>
-          <w:rFonts w:ascii="Times New Roman" w:hAnsi="Times New Roman" w:cs="Times New Roman"/>
-          <w:sz w:val="20"/>
-          <w:szCs w:val="20"/>
-          <w:shd w:val="clear" w:color="auto" w:fill="FFFFFF"/>
-        </w:rPr>
-        <w:t xml:space="preserve">Berdasarkan </w:t>
-      </w:r>
-      <w:r>
-        <w:rPr>
-          <w:rFonts w:ascii="Times New Roman" w:hAnsi="Times New Roman" w:cs="Times New Roman"/>
-          <w:sz w:val="20"/>
-          <w:szCs w:val="20"/>
-          <w:shd w:val="clear" w:color="auto" w:fill="FFFFFF"/>
-        </w:rPr>
-        <w:lastRenderedPageBreak/>
-        <w:t>Permenaker nomor 8 tahun 2010, alat pelindung diri adalah suatu alat yang mempunyai kemampuan untuk melindungi seseorang yang fungsinya mengisolasi sebagian atau seluruh tubuh dari potensi bahaya di tempat kerja.</w:t>
-      </w:r>
-      <w:proofErr w:type="gramEnd"/>
-      <w:r>
-        <w:rPr>
-          <w:rFonts w:ascii="Times New Roman" w:hAnsi="Times New Roman" w:cs="Times New Roman"/>
-          <w:sz w:val="20"/>
-          <w:szCs w:val="20"/>
-          <w:shd w:val="clear" w:color="auto" w:fill="FFFFFF"/>
-        </w:rPr>
-        <w:t xml:space="preserve"> </w:t>
-      </w:r>
-      <w:proofErr w:type="gramStart"/>
-      <w:r>
-        <w:rPr>
-          <w:rFonts w:ascii="Times New Roman" w:hAnsi="Times New Roman" w:cs="Times New Roman"/>
-          <w:sz w:val="20"/>
-          <w:szCs w:val="20"/>
-          <w:shd w:val="clear" w:color="auto" w:fill="FFFFFF"/>
-        </w:rPr>
-        <w:t>Permenaker nomor 8 tahun 2010 menggolongkan fungsi dan jenis alat pelindung diri menjadi 9 bagian yang dikelompokkan berdasarkan tujuan pemakaiannya</w:t>
-      </w:r>
-      <w:r>
-        <w:rPr>
-          <w:rFonts w:ascii="Times New Roman" w:hAnsi="Times New Roman" w:cs="Times New Roman"/>
-          <w:sz w:val="20"/>
-          <w:szCs w:val="20"/>
-          <w:shd w:val="clear" w:color="auto" w:fill="FFFFFF"/>
-          <w:lang w:val="id-ID"/>
-        </w:rPr>
-        <w:t xml:space="preserve"> [10].</w:t>
-      </w:r>
-      <w:proofErr w:type="gramEnd"/>
-    </w:p>
-    <w:p>
-      <w:pPr>
-        <w:spacing w:line="276" w:lineRule="auto"/>
-        <w:ind w:firstLine="709"/>
-        <w:jc w:val="both"/>
-        <w:rPr>
-          <w:rFonts w:ascii="Times New Roman" w:hAnsi="Times New Roman" w:cs="Times New Roman"/>
-          <w:b/>
-          <w:sz w:val="20"/>
-          <w:szCs w:val="20"/>
-          <w:lang w:val="id-ID"/>
-        </w:rPr>
-      </w:pPr>
-      <w:r>
-        <w:rPr>
-          <w:rFonts w:ascii="Times New Roman" w:hAnsi="Times New Roman" w:cs="Times New Roman"/>
-          <w:sz w:val="20"/>
-          <w:szCs w:val="20"/>
-          <w:lang w:val="id-ID"/>
-        </w:rPr>
-        <w:t>APD merupakan suatu alat yang diperlukan untuk melindungi seseorang dari potensi bahaya fisik maupun kesehatan yang tidak dapat dihilangkan melalui pengendalian teknik/engineering control maupun pengendalian administratif/administrative control. Pengendalian teknik adalah menghilangkan potensi bahaya yang berhubungan dengan mesin atau melalui proses desain. Sedangkan pengendalian administratif merupakan teknik manajemen, seperti mengatur waktu kerja pada pekerjaan yang dapat mengakibatkan para pekerja dapat terpapar melebihi batas aman, sehingga pekerja hanya akan terpapar bahaya dengan ketentuan diwawah nilai ambang batas atau dapat dikatakan aman. Walaupun untuk meyakinkan pekerja untuk memakai APD sangat sulit namun kemungkinan kecelakaan adalah rendah tetapi hal tersebut adalah konsekuensi yang berat.</w:t>
-      </w:r>
     </w:p>
     <w:p>
       <w:pPr>
@@ -21163,6 +20798,7 @@
           <w:szCs w:val="20"/>
           <w:lang w:val="id-ID"/>
         </w:rPr>
+        <w:lastRenderedPageBreak/>
         <w:t>Mampu memberikan perlindungan bagi pengguna</w:t>
       </w:r>
     </w:p>
@@ -21393,7 +21029,6 @@
           <w:szCs w:val="20"/>
           <w:lang w:val="id-ID"/>
         </w:rPr>
-        <w:lastRenderedPageBreak/>
         <w:t>Berikut merupakan m</w:t>
       </w:r>
       <w:r>
@@ -21677,24 +21312,1009 @@
     </w:p>
     <w:p>
       <w:pPr>
-        <w:rPr>
-          <w:rFonts w:ascii="Times New Roman" w:hAnsi="Times New Roman" w:cs="Times New Roman"/>
-          <w:sz w:val="20"/>
-          <w:szCs w:val="20"/>
-          <w:shd w:val="clear" w:color="auto" w:fill="FFFFFF"/>
-          <w:lang w:val="id-ID"/>
-        </w:rPr>
-      </w:pPr>
-      <w:r>
-        <w:rPr>
-          <w:rFonts w:ascii="Times New Roman" w:hAnsi="Times New Roman" w:cs="Times New Roman"/>
-          <w:sz w:val="20"/>
-          <w:szCs w:val="20"/>
-          <w:shd w:val="clear" w:color="auto" w:fill="FFFFFF"/>
-          <w:lang w:val="id-ID"/>
-        </w:rPr>
-        <w:br w:type="page"/>
-      </w:r>
+        <w:pStyle w:val="Heading3"/>
+        <w:numPr>
+          <w:ilvl w:val="2"/>
+          <w:numId w:val="21"/>
+        </w:numPr>
+        <w:spacing w:line="276" w:lineRule="auto"/>
+        <w:ind w:left="709"/>
+        <w:jc w:val="both"/>
+        <w:rPr>
+          <w:rFonts w:ascii="Times New Roman" w:hAnsi="Times New Roman" w:cs="Times New Roman"/>
+          <w:b/>
+          <w:color w:val="auto"/>
+          <w:sz w:val="20"/>
+          <w:szCs w:val="20"/>
+          <w:lang w:val="id-ID"/>
+        </w:rPr>
+      </w:pPr>
+      <w:r>
+        <w:rPr>
+          <w:rFonts w:ascii="Times New Roman" w:hAnsi="Times New Roman" w:cs="Times New Roman"/>
+          <w:b/>
+          <w:color w:val="auto"/>
+          <w:sz w:val="20"/>
+          <w:szCs w:val="20"/>
+          <w:lang w:val="id-ID"/>
+        </w:rPr>
+        <w:t>Mongodb</w:t>
+      </w:r>
+    </w:p>
+    <w:p>
+      <w:pPr>
+        <w:spacing w:line="276" w:lineRule="auto"/>
+        <w:ind w:firstLine="709"/>
+        <w:jc w:val="both"/>
+        <w:rPr>
+          <w:rFonts w:ascii="Times New Roman" w:hAnsi="Times New Roman" w:cs="Times New Roman"/>
+          <w:sz w:val="20"/>
+          <w:szCs w:val="20"/>
+        </w:rPr>
+      </w:pPr>
+      <w:r>
+        <w:rPr>
+          <w:rFonts w:ascii="Times New Roman" w:hAnsi="Times New Roman" w:cs="Times New Roman"/>
+          <w:sz w:val="20"/>
+          <w:szCs w:val="20"/>
+        </w:rPr>
+        <w:t xml:space="preserve">Menurut Tarwaka Alat Pelindung Diri (APD) adalah seperangkat alat keselamatan yang digunakan oleh pekerja untuk melindungi seluruh atau sebagian tubuhnya dari kemungkinan adanya pemaparan potensi bahaya lingkungan kerja terhadap kecelakaan dan penyakit akibat </w:t>
+      </w:r>
+      <w:proofErr w:type="gramStart"/>
+      <w:r>
+        <w:rPr>
+          <w:rFonts w:ascii="Times New Roman" w:hAnsi="Times New Roman" w:cs="Times New Roman"/>
+          <w:sz w:val="20"/>
+          <w:szCs w:val="20"/>
+        </w:rPr>
+        <w:t>kerja</w:t>
+      </w:r>
+      <w:r>
+        <w:rPr>
+          <w:rFonts w:ascii="Times New Roman" w:hAnsi="Times New Roman" w:cs="Times New Roman"/>
+          <w:sz w:val="20"/>
+          <w:szCs w:val="20"/>
+          <w:lang w:val="id-ID"/>
+        </w:rPr>
+        <w:t>[</w:t>
+      </w:r>
+      <w:proofErr w:type="gramEnd"/>
+      <w:r>
+        <w:rPr>
+          <w:rFonts w:ascii="Times New Roman" w:hAnsi="Times New Roman" w:cs="Times New Roman"/>
+          <w:sz w:val="20"/>
+          <w:szCs w:val="20"/>
+          <w:lang w:val="id-ID"/>
+        </w:rPr>
+        <w:t>8]</w:t>
+      </w:r>
+      <w:r>
+        <w:rPr>
+          <w:rFonts w:ascii="Times New Roman" w:hAnsi="Times New Roman" w:cs="Times New Roman"/>
+          <w:sz w:val="20"/>
+          <w:szCs w:val="20"/>
+        </w:rPr>
+        <w:t xml:space="preserve">. Menurut Budiono, Alat pelindung diri (APD) adalah seperangkat alat yang digunakan tenaga kerja untuk melindungi sebagian atau seluruh tubuhnya dari adanya potensi bahaya atau kecelakaan </w:t>
+      </w:r>
+      <w:proofErr w:type="gramStart"/>
+      <w:r>
+        <w:rPr>
+          <w:rFonts w:ascii="Times New Roman" w:hAnsi="Times New Roman" w:cs="Times New Roman"/>
+          <w:sz w:val="20"/>
+          <w:szCs w:val="20"/>
+        </w:rPr>
+        <w:t>kerja</w:t>
+      </w:r>
+      <w:r>
+        <w:rPr>
+          <w:rFonts w:ascii="Times New Roman" w:hAnsi="Times New Roman" w:cs="Times New Roman"/>
+          <w:sz w:val="20"/>
+          <w:szCs w:val="20"/>
+          <w:lang w:val="id-ID"/>
+        </w:rPr>
+        <w:t>[</w:t>
+      </w:r>
+      <w:proofErr w:type="gramEnd"/>
+      <w:r>
+        <w:rPr>
+          <w:rFonts w:ascii="Times New Roman" w:hAnsi="Times New Roman" w:cs="Times New Roman"/>
+          <w:sz w:val="20"/>
+          <w:szCs w:val="20"/>
+          <w:lang w:val="id-ID"/>
+        </w:rPr>
+        <w:t>9]</w:t>
+      </w:r>
+      <w:r>
+        <w:rPr>
+          <w:rFonts w:ascii="Times New Roman" w:hAnsi="Times New Roman" w:cs="Times New Roman"/>
+          <w:sz w:val="20"/>
+          <w:szCs w:val="20"/>
+        </w:rPr>
+        <w:t xml:space="preserve">. </w:t>
+      </w:r>
+      <w:proofErr w:type="gramStart"/>
+      <w:r>
+        <w:rPr>
+          <w:rFonts w:ascii="Times New Roman" w:hAnsi="Times New Roman" w:cs="Times New Roman"/>
+          <w:sz w:val="20"/>
+          <w:szCs w:val="20"/>
+        </w:rPr>
+        <w:t>APD tidak secara sempurna dapat melindungi tubuhnya, tetapi dapat mengurangi tingkat keparahan yang mungkin terjadi.</w:t>
+      </w:r>
+      <w:proofErr w:type="gramEnd"/>
+      <w:r>
+        <w:rPr>
+          <w:rFonts w:ascii="Times New Roman" w:hAnsi="Times New Roman" w:cs="Times New Roman"/>
+          <w:sz w:val="20"/>
+          <w:szCs w:val="20"/>
+        </w:rPr>
+        <w:t xml:space="preserve"> </w:t>
+      </w:r>
+      <w:proofErr w:type="gramStart"/>
+      <w:r>
+        <w:rPr>
+          <w:rFonts w:ascii="Times New Roman" w:hAnsi="Times New Roman" w:cs="Times New Roman"/>
+          <w:sz w:val="20"/>
+          <w:szCs w:val="20"/>
+        </w:rPr>
+        <w:t>Pengendalian ini sebaiknya tetap dipadukan dan sebagai pelengkap pengendalian teknis a</w:t>
+      </w:r>
+      <w:r>
+        <w:rPr>
+          <w:rFonts w:ascii="Times New Roman" w:hAnsi="Times New Roman" w:cs="Times New Roman"/>
+          <w:sz w:val="20"/>
+          <w:szCs w:val="20"/>
+        </w:rPr>
+        <w:t>tau pengendalian administratif.</w:t>
+      </w:r>
+      <w:proofErr w:type="gramEnd"/>
+    </w:p>
+    <w:p>
+      <w:pPr>
+        <w:pStyle w:val="Heading3"/>
+        <w:numPr>
+          <w:ilvl w:val="2"/>
+          <w:numId w:val="21"/>
+        </w:numPr>
+        <w:spacing w:line="276" w:lineRule="auto"/>
+        <w:ind w:left="709"/>
+        <w:jc w:val="both"/>
+        <w:rPr>
+          <w:rFonts w:ascii="Times New Roman" w:hAnsi="Times New Roman" w:cs="Times New Roman"/>
+          <w:b/>
+          <w:color w:val="auto"/>
+          <w:sz w:val="20"/>
+          <w:szCs w:val="20"/>
+          <w:lang w:val="id-ID"/>
+        </w:rPr>
+      </w:pPr>
+      <w:r>
+        <w:rPr>
+          <w:rFonts w:ascii="Times New Roman" w:hAnsi="Times New Roman" w:cs="Times New Roman"/>
+          <w:b/>
+          <w:color w:val="auto"/>
+          <w:sz w:val="20"/>
+          <w:szCs w:val="20"/>
+          <w:lang w:val="id-ID"/>
+        </w:rPr>
+        <w:lastRenderedPageBreak/>
+        <w:t>Socket.io</w:t>
+      </w:r>
+    </w:p>
+    <w:p>
+      <w:pPr>
+        <w:spacing w:line="276" w:lineRule="auto"/>
+        <w:ind w:firstLine="709"/>
+        <w:jc w:val="both"/>
+        <w:rPr>
+          <w:rFonts w:ascii="Times New Roman" w:hAnsi="Times New Roman" w:cs="Times New Roman"/>
+          <w:sz w:val="20"/>
+          <w:szCs w:val="20"/>
+          <w:lang w:val="id-ID"/>
+        </w:rPr>
+      </w:pPr>
+      <w:r>
+        <w:rPr>
+          <w:rFonts w:ascii="Times New Roman" w:hAnsi="Times New Roman" w:cs="Times New Roman"/>
+          <w:sz w:val="20"/>
+          <w:szCs w:val="20"/>
+        </w:rPr>
+        <w:t xml:space="preserve">Menurut Tarwaka Alat Pelindung Diri (APD) adalah seperangkat alat keselamatan yang digunakan oleh pekerja untuk melindungi seluruh atau sebagian tubuhnya dari kemungkinan adanya pemaparan potensi bahaya lingkungan kerja terhadap kecelakaan dan penyakit akibat </w:t>
+      </w:r>
+      <w:proofErr w:type="gramStart"/>
+      <w:r>
+        <w:rPr>
+          <w:rFonts w:ascii="Times New Roman" w:hAnsi="Times New Roman" w:cs="Times New Roman"/>
+          <w:sz w:val="20"/>
+          <w:szCs w:val="20"/>
+        </w:rPr>
+        <w:t>kerja</w:t>
+      </w:r>
+      <w:r>
+        <w:rPr>
+          <w:rFonts w:ascii="Times New Roman" w:hAnsi="Times New Roman" w:cs="Times New Roman"/>
+          <w:sz w:val="20"/>
+          <w:szCs w:val="20"/>
+          <w:lang w:val="id-ID"/>
+        </w:rPr>
+        <w:t>[</w:t>
+      </w:r>
+      <w:proofErr w:type="gramEnd"/>
+      <w:r>
+        <w:rPr>
+          <w:rFonts w:ascii="Times New Roman" w:hAnsi="Times New Roman" w:cs="Times New Roman"/>
+          <w:sz w:val="20"/>
+          <w:szCs w:val="20"/>
+          <w:lang w:val="id-ID"/>
+        </w:rPr>
+        <w:t>8]</w:t>
+      </w:r>
+      <w:r>
+        <w:rPr>
+          <w:rFonts w:ascii="Times New Roman" w:hAnsi="Times New Roman" w:cs="Times New Roman"/>
+          <w:sz w:val="20"/>
+          <w:szCs w:val="20"/>
+        </w:rPr>
+        <w:t xml:space="preserve">. Menurut Budiono, Alat pelindung diri (APD) adalah seperangkat alat yang digunakan tenaga kerja untuk melindungi sebagian atau seluruh tubuhnya dari adanya potensi bahaya atau kecelakaan </w:t>
+      </w:r>
+      <w:proofErr w:type="gramStart"/>
+      <w:r>
+        <w:rPr>
+          <w:rFonts w:ascii="Times New Roman" w:hAnsi="Times New Roman" w:cs="Times New Roman"/>
+          <w:sz w:val="20"/>
+          <w:szCs w:val="20"/>
+        </w:rPr>
+        <w:t>kerja</w:t>
+      </w:r>
+      <w:r>
+        <w:rPr>
+          <w:rFonts w:ascii="Times New Roman" w:hAnsi="Times New Roman" w:cs="Times New Roman"/>
+          <w:sz w:val="20"/>
+          <w:szCs w:val="20"/>
+          <w:lang w:val="id-ID"/>
+        </w:rPr>
+        <w:t>[</w:t>
+      </w:r>
+      <w:proofErr w:type="gramEnd"/>
+      <w:r>
+        <w:rPr>
+          <w:rFonts w:ascii="Times New Roman" w:hAnsi="Times New Roman" w:cs="Times New Roman"/>
+          <w:sz w:val="20"/>
+          <w:szCs w:val="20"/>
+          <w:lang w:val="id-ID"/>
+        </w:rPr>
+        <w:t>9]</w:t>
+      </w:r>
+      <w:r>
+        <w:rPr>
+          <w:rFonts w:ascii="Times New Roman" w:hAnsi="Times New Roman" w:cs="Times New Roman"/>
+          <w:sz w:val="20"/>
+          <w:szCs w:val="20"/>
+        </w:rPr>
+        <w:t xml:space="preserve">. </w:t>
+      </w:r>
+      <w:proofErr w:type="gramStart"/>
+      <w:r>
+        <w:rPr>
+          <w:rFonts w:ascii="Times New Roman" w:hAnsi="Times New Roman" w:cs="Times New Roman"/>
+          <w:sz w:val="20"/>
+          <w:szCs w:val="20"/>
+        </w:rPr>
+        <w:t>APD tidak secara sempurna dapat melindungi tubuhnya, tetapi dapat mengurangi tingkat keparahan yang mungkin terjadi.</w:t>
+      </w:r>
+      <w:proofErr w:type="gramEnd"/>
+      <w:r>
+        <w:rPr>
+          <w:rFonts w:ascii="Times New Roman" w:hAnsi="Times New Roman" w:cs="Times New Roman"/>
+          <w:sz w:val="20"/>
+          <w:szCs w:val="20"/>
+        </w:rPr>
+        <w:t xml:space="preserve"> </w:t>
+      </w:r>
+      <w:proofErr w:type="gramStart"/>
+      <w:r>
+        <w:rPr>
+          <w:rFonts w:ascii="Times New Roman" w:hAnsi="Times New Roman" w:cs="Times New Roman"/>
+          <w:sz w:val="20"/>
+          <w:szCs w:val="20"/>
+        </w:rPr>
+        <w:t>Pengendalian ini sebaiknya tetap dipadukan dan sebagai pelengkap pengendalian teknis a</w:t>
+      </w:r>
+      <w:r>
+        <w:rPr>
+          <w:rFonts w:ascii="Times New Roman" w:hAnsi="Times New Roman" w:cs="Times New Roman"/>
+          <w:sz w:val="20"/>
+          <w:szCs w:val="20"/>
+        </w:rPr>
+        <w:t>tau pengendalian administratif.</w:t>
+      </w:r>
+      <w:proofErr w:type="gramEnd"/>
+    </w:p>
+    <w:p>
+      <w:pPr>
+        <w:pStyle w:val="Heading3"/>
+        <w:numPr>
+          <w:ilvl w:val="2"/>
+          <w:numId w:val="21"/>
+        </w:numPr>
+        <w:spacing w:line="276" w:lineRule="auto"/>
+        <w:ind w:left="709"/>
+        <w:jc w:val="both"/>
+        <w:rPr>
+          <w:rFonts w:ascii="Times New Roman" w:hAnsi="Times New Roman" w:cs="Times New Roman"/>
+          <w:b/>
+          <w:color w:val="auto"/>
+          <w:sz w:val="20"/>
+          <w:szCs w:val="20"/>
+          <w:lang w:val="id-ID"/>
+        </w:rPr>
+      </w:pPr>
+      <w:r>
+        <w:rPr>
+          <w:rFonts w:ascii="Times New Roman" w:hAnsi="Times New Roman" w:cs="Times New Roman"/>
+          <w:b/>
+          <w:color w:val="auto"/>
+          <w:sz w:val="20"/>
+          <w:szCs w:val="20"/>
+          <w:lang w:val="id-ID"/>
+        </w:rPr>
+        <w:t>Vue.Js</w:t>
+      </w:r>
+    </w:p>
+    <w:p>
+      <w:pPr>
+        <w:spacing w:line="276" w:lineRule="auto"/>
+        <w:ind w:firstLine="709"/>
+        <w:jc w:val="both"/>
+        <w:rPr>
+          <w:rFonts w:ascii="Times New Roman" w:hAnsi="Times New Roman" w:cs="Times New Roman"/>
+          <w:sz w:val="20"/>
+          <w:szCs w:val="20"/>
+          <w:lang w:val="id-ID"/>
+        </w:rPr>
+      </w:pPr>
+      <w:r>
+        <w:rPr>
+          <w:rFonts w:ascii="Times New Roman" w:hAnsi="Times New Roman" w:cs="Times New Roman"/>
+          <w:sz w:val="20"/>
+          <w:szCs w:val="20"/>
+        </w:rPr>
+        <w:t xml:space="preserve">Menurut Tarwaka Alat Pelindung Diri (APD) adalah seperangkat alat keselamatan yang digunakan oleh pekerja untuk melindungi seluruh atau sebagian tubuhnya dari kemungkinan adanya pemaparan potensi bahaya lingkungan kerja terhadap kecelakaan dan penyakit akibat </w:t>
+      </w:r>
+      <w:proofErr w:type="gramStart"/>
+      <w:r>
+        <w:rPr>
+          <w:rFonts w:ascii="Times New Roman" w:hAnsi="Times New Roman" w:cs="Times New Roman"/>
+          <w:sz w:val="20"/>
+          <w:szCs w:val="20"/>
+        </w:rPr>
+        <w:t>kerja</w:t>
+      </w:r>
+      <w:r>
+        <w:rPr>
+          <w:rFonts w:ascii="Times New Roman" w:hAnsi="Times New Roman" w:cs="Times New Roman"/>
+          <w:sz w:val="20"/>
+          <w:szCs w:val="20"/>
+          <w:lang w:val="id-ID"/>
+        </w:rPr>
+        <w:t>[</w:t>
+      </w:r>
+      <w:proofErr w:type="gramEnd"/>
+      <w:r>
+        <w:rPr>
+          <w:rFonts w:ascii="Times New Roman" w:hAnsi="Times New Roman" w:cs="Times New Roman"/>
+          <w:sz w:val="20"/>
+          <w:szCs w:val="20"/>
+          <w:lang w:val="id-ID"/>
+        </w:rPr>
+        <w:t>8]</w:t>
+      </w:r>
+      <w:r>
+        <w:rPr>
+          <w:rFonts w:ascii="Times New Roman" w:hAnsi="Times New Roman" w:cs="Times New Roman"/>
+          <w:sz w:val="20"/>
+          <w:szCs w:val="20"/>
+        </w:rPr>
+        <w:t xml:space="preserve">. Menurut Budiono, Alat pelindung diri (APD) adalah seperangkat alat yang digunakan tenaga kerja untuk melindungi sebagian atau seluruh tubuhnya dari adanya potensi bahaya atau kecelakaan </w:t>
+      </w:r>
+      <w:proofErr w:type="gramStart"/>
+      <w:r>
+        <w:rPr>
+          <w:rFonts w:ascii="Times New Roman" w:hAnsi="Times New Roman" w:cs="Times New Roman"/>
+          <w:sz w:val="20"/>
+          <w:szCs w:val="20"/>
+        </w:rPr>
+        <w:t>kerja</w:t>
+      </w:r>
+      <w:r>
+        <w:rPr>
+          <w:rFonts w:ascii="Times New Roman" w:hAnsi="Times New Roman" w:cs="Times New Roman"/>
+          <w:sz w:val="20"/>
+          <w:szCs w:val="20"/>
+          <w:lang w:val="id-ID"/>
+        </w:rPr>
+        <w:t>[</w:t>
+      </w:r>
+      <w:proofErr w:type="gramEnd"/>
+      <w:r>
+        <w:rPr>
+          <w:rFonts w:ascii="Times New Roman" w:hAnsi="Times New Roman" w:cs="Times New Roman"/>
+          <w:sz w:val="20"/>
+          <w:szCs w:val="20"/>
+          <w:lang w:val="id-ID"/>
+        </w:rPr>
+        <w:t>9]</w:t>
+      </w:r>
+      <w:r>
+        <w:rPr>
+          <w:rFonts w:ascii="Times New Roman" w:hAnsi="Times New Roman" w:cs="Times New Roman"/>
+          <w:sz w:val="20"/>
+          <w:szCs w:val="20"/>
+        </w:rPr>
+        <w:t xml:space="preserve">. </w:t>
+      </w:r>
+      <w:proofErr w:type="gramStart"/>
+      <w:r>
+        <w:rPr>
+          <w:rFonts w:ascii="Times New Roman" w:hAnsi="Times New Roman" w:cs="Times New Roman"/>
+          <w:sz w:val="20"/>
+          <w:szCs w:val="20"/>
+        </w:rPr>
+        <w:t>APD tidak secara sempurna dapat melindungi tubuhnya, tetapi dapat mengurangi tingkat keparahan yang mungkin terjadi.</w:t>
+      </w:r>
+      <w:proofErr w:type="gramEnd"/>
+      <w:r>
+        <w:rPr>
+          <w:rFonts w:ascii="Times New Roman" w:hAnsi="Times New Roman" w:cs="Times New Roman"/>
+          <w:sz w:val="20"/>
+          <w:szCs w:val="20"/>
+        </w:rPr>
+        <w:t xml:space="preserve"> </w:t>
+      </w:r>
+      <w:proofErr w:type="gramStart"/>
+      <w:r>
+        <w:rPr>
+          <w:rFonts w:ascii="Times New Roman" w:hAnsi="Times New Roman" w:cs="Times New Roman"/>
+          <w:sz w:val="20"/>
+          <w:szCs w:val="20"/>
+        </w:rPr>
+        <w:t>Pengendalian ini sebaiknya tetap dipadukan dan sebagai pelengkap pengendalian teknis a</w:t>
+      </w:r>
+      <w:r>
+        <w:rPr>
+          <w:rFonts w:ascii="Times New Roman" w:hAnsi="Times New Roman" w:cs="Times New Roman"/>
+          <w:sz w:val="20"/>
+          <w:szCs w:val="20"/>
+        </w:rPr>
+        <w:t>tau pengendalian administratif.</w:t>
+      </w:r>
+      <w:proofErr w:type="gramEnd"/>
+    </w:p>
+    <w:p>
+      <w:pPr>
+        <w:pStyle w:val="Heading3"/>
+        <w:numPr>
+          <w:ilvl w:val="2"/>
+          <w:numId w:val="21"/>
+        </w:numPr>
+        <w:spacing w:line="276" w:lineRule="auto"/>
+        <w:ind w:left="709"/>
+        <w:jc w:val="both"/>
+        <w:rPr>
+          <w:rFonts w:ascii="Times New Roman" w:hAnsi="Times New Roman" w:cs="Times New Roman"/>
+          <w:b/>
+          <w:color w:val="auto"/>
+          <w:sz w:val="20"/>
+          <w:szCs w:val="20"/>
+          <w:lang w:val="id-ID"/>
+        </w:rPr>
+      </w:pPr>
+      <w:r>
+        <w:rPr>
+          <w:rFonts w:ascii="Times New Roman" w:hAnsi="Times New Roman" w:cs="Times New Roman"/>
+          <w:b/>
+          <w:color w:val="auto"/>
+          <w:sz w:val="20"/>
+          <w:szCs w:val="20"/>
+          <w:lang w:val="id-ID"/>
+        </w:rPr>
+        <w:t>Android</w:t>
+      </w:r>
+    </w:p>
+    <w:p>
+      <w:pPr>
+        <w:spacing w:line="276" w:lineRule="auto"/>
+        <w:ind w:firstLine="709"/>
+        <w:jc w:val="both"/>
+        <w:rPr>
+          <w:rFonts w:ascii="Times New Roman" w:hAnsi="Times New Roman" w:cs="Times New Roman"/>
+          <w:sz w:val="20"/>
+          <w:szCs w:val="20"/>
+          <w:lang w:val="id-ID"/>
+        </w:rPr>
+      </w:pPr>
+      <w:r>
+        <w:rPr>
+          <w:rFonts w:ascii="Times New Roman" w:hAnsi="Times New Roman" w:cs="Times New Roman"/>
+          <w:sz w:val="20"/>
+          <w:szCs w:val="20"/>
+        </w:rPr>
+        <w:t xml:space="preserve">Menurut Tarwaka Alat Pelindung Diri (APD) adalah seperangkat alat keselamatan yang digunakan oleh pekerja untuk melindungi seluruh atau sebagian tubuhnya dari kemungkinan adanya pemaparan potensi bahaya lingkungan kerja terhadap kecelakaan dan penyakit akibat </w:t>
+      </w:r>
+      <w:proofErr w:type="gramStart"/>
+      <w:r>
+        <w:rPr>
+          <w:rFonts w:ascii="Times New Roman" w:hAnsi="Times New Roman" w:cs="Times New Roman"/>
+          <w:sz w:val="20"/>
+          <w:szCs w:val="20"/>
+        </w:rPr>
+        <w:t>kerja</w:t>
+      </w:r>
+      <w:r>
+        <w:rPr>
+          <w:rFonts w:ascii="Times New Roman" w:hAnsi="Times New Roman" w:cs="Times New Roman"/>
+          <w:sz w:val="20"/>
+          <w:szCs w:val="20"/>
+          <w:lang w:val="id-ID"/>
+        </w:rPr>
+        <w:t>[</w:t>
+      </w:r>
+      <w:proofErr w:type="gramEnd"/>
+      <w:r>
+        <w:rPr>
+          <w:rFonts w:ascii="Times New Roman" w:hAnsi="Times New Roman" w:cs="Times New Roman"/>
+          <w:sz w:val="20"/>
+          <w:szCs w:val="20"/>
+          <w:lang w:val="id-ID"/>
+        </w:rPr>
+        <w:t>8]</w:t>
+      </w:r>
+      <w:r>
+        <w:rPr>
+          <w:rFonts w:ascii="Times New Roman" w:hAnsi="Times New Roman" w:cs="Times New Roman"/>
+          <w:sz w:val="20"/>
+          <w:szCs w:val="20"/>
+        </w:rPr>
+        <w:t xml:space="preserve">. Menurut Budiono, Alat pelindung diri (APD) adalah seperangkat alat yang digunakan tenaga kerja untuk melindungi sebagian atau seluruh tubuhnya dari adanya potensi bahaya atau kecelakaan </w:t>
+      </w:r>
+      <w:proofErr w:type="gramStart"/>
+      <w:r>
+        <w:rPr>
+          <w:rFonts w:ascii="Times New Roman" w:hAnsi="Times New Roman" w:cs="Times New Roman"/>
+          <w:sz w:val="20"/>
+          <w:szCs w:val="20"/>
+        </w:rPr>
+        <w:t>kerja</w:t>
+      </w:r>
+      <w:r>
+        <w:rPr>
+          <w:rFonts w:ascii="Times New Roman" w:hAnsi="Times New Roman" w:cs="Times New Roman"/>
+          <w:sz w:val="20"/>
+          <w:szCs w:val="20"/>
+          <w:lang w:val="id-ID"/>
+        </w:rPr>
+        <w:t>[</w:t>
+      </w:r>
+      <w:proofErr w:type="gramEnd"/>
+      <w:r>
+        <w:rPr>
+          <w:rFonts w:ascii="Times New Roman" w:hAnsi="Times New Roman" w:cs="Times New Roman"/>
+          <w:sz w:val="20"/>
+          <w:szCs w:val="20"/>
+          <w:lang w:val="id-ID"/>
+        </w:rPr>
+        <w:t>9]</w:t>
+      </w:r>
+      <w:r>
+        <w:rPr>
+          <w:rFonts w:ascii="Times New Roman" w:hAnsi="Times New Roman" w:cs="Times New Roman"/>
+          <w:sz w:val="20"/>
+          <w:szCs w:val="20"/>
+        </w:rPr>
+        <w:t xml:space="preserve">. </w:t>
+      </w:r>
+      <w:proofErr w:type="gramStart"/>
+      <w:r>
+        <w:rPr>
+          <w:rFonts w:ascii="Times New Roman" w:hAnsi="Times New Roman" w:cs="Times New Roman"/>
+          <w:sz w:val="20"/>
+          <w:szCs w:val="20"/>
+        </w:rPr>
+        <w:t xml:space="preserve">APD tidak secara sempurna dapat melindungi </w:t>
+      </w:r>
+      <w:r>
+        <w:rPr>
+          <w:rFonts w:ascii="Times New Roman" w:hAnsi="Times New Roman" w:cs="Times New Roman"/>
+          <w:sz w:val="20"/>
+          <w:szCs w:val="20"/>
+        </w:rPr>
+        <w:lastRenderedPageBreak/>
+        <w:t>tubuhnya, tetapi dapat mengurangi tingkat keparahan yang mungkin terjadi.</w:t>
+      </w:r>
+      <w:proofErr w:type="gramEnd"/>
+      <w:r>
+        <w:rPr>
+          <w:rFonts w:ascii="Times New Roman" w:hAnsi="Times New Roman" w:cs="Times New Roman"/>
+          <w:sz w:val="20"/>
+          <w:szCs w:val="20"/>
+        </w:rPr>
+        <w:t xml:space="preserve"> </w:t>
+      </w:r>
+      <w:proofErr w:type="gramStart"/>
+      <w:r>
+        <w:rPr>
+          <w:rFonts w:ascii="Times New Roman" w:hAnsi="Times New Roman" w:cs="Times New Roman"/>
+          <w:sz w:val="20"/>
+          <w:szCs w:val="20"/>
+        </w:rPr>
+        <w:t>Pengendalian ini sebaiknya tetap dipadukan dan sebagai pelengkap pengendalian teknis a</w:t>
+      </w:r>
+      <w:r>
+        <w:rPr>
+          <w:rFonts w:ascii="Times New Roman" w:hAnsi="Times New Roman" w:cs="Times New Roman"/>
+          <w:sz w:val="20"/>
+          <w:szCs w:val="20"/>
+        </w:rPr>
+        <w:t>tau pengendalian administratif.</w:t>
+      </w:r>
+      <w:proofErr w:type="gramEnd"/>
+    </w:p>
+    <w:p>
+      <w:pPr>
+        <w:pStyle w:val="Heading3"/>
+        <w:numPr>
+          <w:ilvl w:val="2"/>
+          <w:numId w:val="21"/>
+        </w:numPr>
+        <w:spacing w:line="276" w:lineRule="auto"/>
+        <w:ind w:left="709"/>
+        <w:jc w:val="both"/>
+        <w:rPr>
+          <w:rFonts w:ascii="Times New Roman" w:hAnsi="Times New Roman" w:cs="Times New Roman"/>
+          <w:b/>
+          <w:color w:val="auto"/>
+          <w:sz w:val="20"/>
+          <w:szCs w:val="20"/>
+          <w:lang w:val="id-ID"/>
+        </w:rPr>
+      </w:pPr>
+      <w:r>
+        <w:rPr>
+          <w:rFonts w:ascii="Times New Roman" w:hAnsi="Times New Roman" w:cs="Times New Roman"/>
+          <w:b/>
+          <w:color w:val="auto"/>
+          <w:sz w:val="20"/>
+          <w:szCs w:val="20"/>
+          <w:lang w:val="id-ID"/>
+        </w:rPr>
+        <w:t>Arduino uno</w:t>
+      </w:r>
+    </w:p>
+    <w:p>
+      <w:pPr>
+        <w:spacing w:line="276" w:lineRule="auto"/>
+        <w:ind w:firstLine="709"/>
+        <w:jc w:val="both"/>
+        <w:rPr>
+          <w:rFonts w:ascii="Times New Roman" w:hAnsi="Times New Roman" w:cs="Times New Roman"/>
+          <w:sz w:val="20"/>
+          <w:szCs w:val="20"/>
+        </w:rPr>
+      </w:pPr>
+      <w:r>
+        <w:rPr>
+          <w:rFonts w:ascii="Times New Roman" w:hAnsi="Times New Roman" w:cs="Times New Roman"/>
+          <w:sz w:val="20"/>
+          <w:szCs w:val="20"/>
+        </w:rPr>
+        <w:t xml:space="preserve">Menurut Tarwaka Alat Pelindung Diri (APD) adalah seperangkat alat keselamatan yang digunakan oleh pekerja untuk melindungi seluruh atau sebagian tubuhnya dari kemungkinan adanya pemaparan potensi bahaya lingkungan kerja terhadap kecelakaan dan penyakit akibat </w:t>
+      </w:r>
+      <w:proofErr w:type="gramStart"/>
+      <w:r>
+        <w:rPr>
+          <w:rFonts w:ascii="Times New Roman" w:hAnsi="Times New Roman" w:cs="Times New Roman"/>
+          <w:sz w:val="20"/>
+          <w:szCs w:val="20"/>
+        </w:rPr>
+        <w:t>kerja</w:t>
+      </w:r>
+      <w:r>
+        <w:rPr>
+          <w:rFonts w:ascii="Times New Roman" w:hAnsi="Times New Roman" w:cs="Times New Roman"/>
+          <w:sz w:val="20"/>
+          <w:szCs w:val="20"/>
+          <w:lang w:val="id-ID"/>
+        </w:rPr>
+        <w:t>[</w:t>
+      </w:r>
+      <w:proofErr w:type="gramEnd"/>
+      <w:r>
+        <w:rPr>
+          <w:rFonts w:ascii="Times New Roman" w:hAnsi="Times New Roman" w:cs="Times New Roman"/>
+          <w:sz w:val="20"/>
+          <w:szCs w:val="20"/>
+          <w:lang w:val="id-ID"/>
+        </w:rPr>
+        <w:t>8]</w:t>
+      </w:r>
+      <w:r>
+        <w:rPr>
+          <w:rFonts w:ascii="Times New Roman" w:hAnsi="Times New Roman" w:cs="Times New Roman"/>
+          <w:sz w:val="20"/>
+          <w:szCs w:val="20"/>
+        </w:rPr>
+        <w:t xml:space="preserve">. Menurut Budiono, Alat pelindung diri (APD) adalah seperangkat alat yang digunakan tenaga kerja untuk melindungi sebagian atau seluruh tubuhnya dari adanya potensi bahaya atau kecelakaan </w:t>
+      </w:r>
+      <w:proofErr w:type="gramStart"/>
+      <w:r>
+        <w:rPr>
+          <w:rFonts w:ascii="Times New Roman" w:hAnsi="Times New Roman" w:cs="Times New Roman"/>
+          <w:sz w:val="20"/>
+          <w:szCs w:val="20"/>
+        </w:rPr>
+        <w:t>kerja</w:t>
+      </w:r>
+      <w:r>
+        <w:rPr>
+          <w:rFonts w:ascii="Times New Roman" w:hAnsi="Times New Roman" w:cs="Times New Roman"/>
+          <w:sz w:val="20"/>
+          <w:szCs w:val="20"/>
+          <w:lang w:val="id-ID"/>
+        </w:rPr>
+        <w:t>[</w:t>
+      </w:r>
+      <w:proofErr w:type="gramEnd"/>
+      <w:r>
+        <w:rPr>
+          <w:rFonts w:ascii="Times New Roman" w:hAnsi="Times New Roman" w:cs="Times New Roman"/>
+          <w:sz w:val="20"/>
+          <w:szCs w:val="20"/>
+          <w:lang w:val="id-ID"/>
+        </w:rPr>
+        <w:t>9]</w:t>
+      </w:r>
+      <w:r>
+        <w:rPr>
+          <w:rFonts w:ascii="Times New Roman" w:hAnsi="Times New Roman" w:cs="Times New Roman"/>
+          <w:sz w:val="20"/>
+          <w:szCs w:val="20"/>
+        </w:rPr>
+        <w:t xml:space="preserve">. </w:t>
+      </w:r>
+      <w:proofErr w:type="gramStart"/>
+      <w:r>
+        <w:rPr>
+          <w:rFonts w:ascii="Times New Roman" w:hAnsi="Times New Roman" w:cs="Times New Roman"/>
+          <w:sz w:val="20"/>
+          <w:szCs w:val="20"/>
+        </w:rPr>
+        <w:t>APD tidak secara sempurna dapat melindungi tubuhnya, tetapi dapat mengurangi tingkat keparahan yang mungkin terjadi.</w:t>
+      </w:r>
+      <w:proofErr w:type="gramEnd"/>
+      <w:r>
+        <w:rPr>
+          <w:rFonts w:ascii="Times New Roman" w:hAnsi="Times New Roman" w:cs="Times New Roman"/>
+          <w:sz w:val="20"/>
+          <w:szCs w:val="20"/>
+        </w:rPr>
+        <w:t xml:space="preserve"> </w:t>
+      </w:r>
+      <w:proofErr w:type="gramStart"/>
+      <w:r>
+        <w:rPr>
+          <w:rFonts w:ascii="Times New Roman" w:hAnsi="Times New Roman" w:cs="Times New Roman"/>
+          <w:sz w:val="20"/>
+          <w:szCs w:val="20"/>
+        </w:rPr>
+        <w:t>Pengendalian ini sebaiknya tetap dipadukan dan sebagai pelengkap pengendalian teknis a</w:t>
+      </w:r>
+      <w:r>
+        <w:rPr>
+          <w:rFonts w:ascii="Times New Roman" w:hAnsi="Times New Roman" w:cs="Times New Roman"/>
+          <w:sz w:val="20"/>
+          <w:szCs w:val="20"/>
+        </w:rPr>
+        <w:t>tau pengendalian administratif.</w:t>
+      </w:r>
+      <w:proofErr w:type="gramEnd"/>
+    </w:p>
+    <w:p>
+      <w:pPr>
+        <w:pStyle w:val="Heading3"/>
+        <w:numPr>
+          <w:ilvl w:val="2"/>
+          <w:numId w:val="21"/>
+        </w:numPr>
+        <w:spacing w:line="276" w:lineRule="auto"/>
+        <w:ind w:left="709"/>
+        <w:jc w:val="both"/>
+        <w:rPr>
+          <w:rFonts w:ascii="Times New Roman" w:hAnsi="Times New Roman" w:cs="Times New Roman"/>
+          <w:b/>
+          <w:color w:val="auto"/>
+          <w:sz w:val="20"/>
+          <w:szCs w:val="20"/>
+          <w:lang w:val="id-ID"/>
+        </w:rPr>
+      </w:pPr>
+      <w:r>
+        <w:rPr>
+          <w:rFonts w:ascii="Times New Roman" w:hAnsi="Times New Roman" w:cs="Times New Roman"/>
+          <w:b/>
+          <w:color w:val="auto"/>
+          <w:sz w:val="20"/>
+          <w:szCs w:val="20"/>
+          <w:lang w:val="id-ID"/>
+        </w:rPr>
+        <w:t>ESP8266</w:t>
+      </w:r>
+    </w:p>
+    <w:p>
+      <w:pPr>
+        <w:spacing w:line="276" w:lineRule="auto"/>
+        <w:ind w:firstLine="709"/>
+        <w:jc w:val="both"/>
+        <w:rPr>
+          <w:rFonts w:ascii="Times New Roman" w:hAnsi="Times New Roman" w:cs="Times New Roman"/>
+          <w:sz w:val="20"/>
+          <w:szCs w:val="20"/>
+        </w:rPr>
+      </w:pPr>
+      <w:r>
+        <w:rPr>
+          <w:rFonts w:ascii="Times New Roman" w:hAnsi="Times New Roman" w:cs="Times New Roman"/>
+          <w:sz w:val="20"/>
+          <w:szCs w:val="20"/>
+        </w:rPr>
+        <w:t xml:space="preserve">Menurut Tarwaka Alat Pelindung Diri (APD) adalah seperangkat alat keselamatan yang digunakan oleh pekerja untuk melindungi seluruh atau sebagian tubuhnya dari kemungkinan adanya pemaparan potensi bahaya lingkungan kerja terhadap kecelakaan dan penyakit akibat </w:t>
+      </w:r>
+      <w:proofErr w:type="gramStart"/>
+      <w:r>
+        <w:rPr>
+          <w:rFonts w:ascii="Times New Roman" w:hAnsi="Times New Roman" w:cs="Times New Roman"/>
+          <w:sz w:val="20"/>
+          <w:szCs w:val="20"/>
+        </w:rPr>
+        <w:t>kerja</w:t>
+      </w:r>
+      <w:r>
+        <w:rPr>
+          <w:rFonts w:ascii="Times New Roman" w:hAnsi="Times New Roman" w:cs="Times New Roman"/>
+          <w:sz w:val="20"/>
+          <w:szCs w:val="20"/>
+          <w:lang w:val="id-ID"/>
+        </w:rPr>
+        <w:t>[</w:t>
+      </w:r>
+      <w:proofErr w:type="gramEnd"/>
+      <w:r>
+        <w:rPr>
+          <w:rFonts w:ascii="Times New Roman" w:hAnsi="Times New Roman" w:cs="Times New Roman"/>
+          <w:sz w:val="20"/>
+          <w:szCs w:val="20"/>
+          <w:lang w:val="id-ID"/>
+        </w:rPr>
+        <w:t>8]</w:t>
+      </w:r>
+      <w:r>
+        <w:rPr>
+          <w:rFonts w:ascii="Times New Roman" w:hAnsi="Times New Roman" w:cs="Times New Roman"/>
+          <w:sz w:val="20"/>
+          <w:szCs w:val="20"/>
+        </w:rPr>
+        <w:t xml:space="preserve">. Menurut Budiono, Alat pelindung diri (APD) adalah seperangkat alat yang digunakan tenaga kerja untuk melindungi sebagian atau seluruh tubuhnya dari adanya potensi bahaya atau kecelakaan </w:t>
+      </w:r>
+      <w:proofErr w:type="gramStart"/>
+      <w:r>
+        <w:rPr>
+          <w:rFonts w:ascii="Times New Roman" w:hAnsi="Times New Roman" w:cs="Times New Roman"/>
+          <w:sz w:val="20"/>
+          <w:szCs w:val="20"/>
+        </w:rPr>
+        <w:t>kerja</w:t>
+      </w:r>
+      <w:r>
+        <w:rPr>
+          <w:rFonts w:ascii="Times New Roman" w:hAnsi="Times New Roman" w:cs="Times New Roman"/>
+          <w:sz w:val="20"/>
+          <w:szCs w:val="20"/>
+          <w:lang w:val="id-ID"/>
+        </w:rPr>
+        <w:t>[</w:t>
+      </w:r>
+      <w:proofErr w:type="gramEnd"/>
+      <w:r>
+        <w:rPr>
+          <w:rFonts w:ascii="Times New Roman" w:hAnsi="Times New Roman" w:cs="Times New Roman"/>
+          <w:sz w:val="20"/>
+          <w:szCs w:val="20"/>
+          <w:lang w:val="id-ID"/>
+        </w:rPr>
+        <w:t>9]</w:t>
+      </w:r>
+      <w:r>
+        <w:rPr>
+          <w:rFonts w:ascii="Times New Roman" w:hAnsi="Times New Roman" w:cs="Times New Roman"/>
+          <w:sz w:val="20"/>
+          <w:szCs w:val="20"/>
+        </w:rPr>
+        <w:t xml:space="preserve">. </w:t>
+      </w:r>
+      <w:proofErr w:type="gramStart"/>
+      <w:r>
+        <w:rPr>
+          <w:rFonts w:ascii="Times New Roman" w:hAnsi="Times New Roman" w:cs="Times New Roman"/>
+          <w:sz w:val="20"/>
+          <w:szCs w:val="20"/>
+        </w:rPr>
+        <w:t>APD tidak secara sempurna dapat melindungi tubuhnya, tetapi dapat mengurangi tingkat keparahan yang mungkin terjadi.</w:t>
+      </w:r>
+      <w:proofErr w:type="gramEnd"/>
+      <w:r>
+        <w:rPr>
+          <w:rFonts w:ascii="Times New Roman" w:hAnsi="Times New Roman" w:cs="Times New Roman"/>
+          <w:sz w:val="20"/>
+          <w:szCs w:val="20"/>
+        </w:rPr>
+        <w:t xml:space="preserve"> </w:t>
+      </w:r>
+      <w:proofErr w:type="gramStart"/>
+      <w:r>
+        <w:rPr>
+          <w:rFonts w:ascii="Times New Roman" w:hAnsi="Times New Roman" w:cs="Times New Roman"/>
+          <w:sz w:val="20"/>
+          <w:szCs w:val="20"/>
+        </w:rPr>
+        <w:t>Pengendalian ini sebaiknya tetap dipadukan dan sebagai pelengkap pengendalian teknis a</w:t>
+      </w:r>
+      <w:r>
+        <w:rPr>
+          <w:rFonts w:ascii="Times New Roman" w:hAnsi="Times New Roman" w:cs="Times New Roman"/>
+          <w:sz w:val="20"/>
+          <w:szCs w:val="20"/>
+        </w:rPr>
+        <w:t>tau pengendalian administratif.</w:t>
+      </w:r>
+      <w:proofErr w:type="gramEnd"/>
+    </w:p>
+    <w:p>
+      <w:pPr>
+        <w:spacing w:line="276" w:lineRule="auto"/>
+        <w:ind w:firstLine="709"/>
+        <w:jc w:val="both"/>
+        <w:rPr>
+          <w:rFonts w:ascii="Times New Roman" w:hAnsi="Times New Roman" w:cs="Times New Roman"/>
+          <w:sz w:val="20"/>
+          <w:szCs w:val="20"/>
+          <w:lang w:val="id-ID"/>
+        </w:rPr>
+      </w:pPr>
+    </w:p>
+    <w:p>
+      <w:pPr>
+        <w:spacing w:line="276" w:lineRule="auto"/>
+        <w:ind w:firstLine="709"/>
+        <w:jc w:val="both"/>
+        <w:rPr>
+          <w:rFonts w:ascii="Times New Roman" w:hAnsi="Times New Roman" w:cs="Times New Roman"/>
+          <w:sz w:val="20"/>
+          <w:szCs w:val="20"/>
+          <w:lang w:val="id-ID"/>
+        </w:rPr>
+      </w:pPr>
+    </w:p>
+    <w:p>
+      <w:pPr>
+        <w:spacing w:line="276" w:lineRule="auto"/>
+        <w:ind w:firstLine="709"/>
+        <w:jc w:val="both"/>
+        <w:rPr>
+          <w:rFonts w:ascii="Times New Roman" w:hAnsi="Times New Roman" w:cs="Times New Roman"/>
+          <w:sz w:val="20"/>
+          <w:szCs w:val="20"/>
+          <w:lang w:val="id-ID"/>
+        </w:rPr>
+      </w:pPr>
     </w:p>
     <w:p>
       <w:pPr>
@@ -21726,7 +22346,6 @@
           <w:sz w:val="20"/>
           <w:szCs w:val="20"/>
         </w:rPr>
-        <w:lastRenderedPageBreak/>
         <w:br w:type="page"/>
       </w:r>
     </w:p>
@@ -21872,6 +22491,7 @@
           <w:b/>
           <w:color w:val="auto"/>
           <w:sz w:val="20"/>
+          <w:lang w:val="id-ID"/>
         </w:rPr>
       </w:pPr>
       <w:r>
@@ -21906,46 +22526,28 @@
         <w:jc w:val="both"/>
         <w:rPr>
           <w:rFonts w:ascii="Times New Roman" w:hAnsi="Times New Roman" w:cs="Times New Roman"/>
-          <w:b/>
-          <w:sz w:val="20"/>
-          <w:szCs w:val="20"/>
-        </w:rPr>
-      </w:pPr>
-      <w:proofErr w:type="gramStart"/>
-      <w:r>
-        <w:rPr>
-          <w:rFonts w:ascii="Times New Roman" w:hAnsi="Times New Roman" w:cs="Times New Roman"/>
-          <w:sz w:val="20"/>
-          <w:szCs w:val="20"/>
-        </w:rPr>
-        <w:t>Setelah melakukan studi literatur dan pengumpulan data, tahap selanjutnya adalah perancangan sistem.</w:t>
-      </w:r>
-      <w:proofErr w:type="gramEnd"/>
-      <w:r>
-        <w:rPr>
-          <w:rFonts w:ascii="Times New Roman" w:hAnsi="Times New Roman" w:cs="Times New Roman"/>
-          <w:sz w:val="20"/>
-          <w:szCs w:val="20"/>
-        </w:rPr>
-        <w:t xml:space="preserve"> Untuk memahami tujuan dari proyek akhir yang </w:t>
-      </w:r>
-      <w:proofErr w:type="gramStart"/>
-      <w:r>
-        <w:rPr>
-          <w:rFonts w:ascii="Times New Roman" w:hAnsi="Times New Roman" w:cs="Times New Roman"/>
-          <w:sz w:val="20"/>
-          <w:szCs w:val="20"/>
-        </w:rPr>
-        <w:t>akan</w:t>
-      </w:r>
-      <w:proofErr w:type="gramEnd"/>
-      <w:r>
-        <w:rPr>
-          <w:rFonts w:ascii="Times New Roman" w:hAnsi="Times New Roman" w:cs="Times New Roman"/>
-          <w:sz w:val="20"/>
-          <w:szCs w:val="20"/>
-        </w:rPr>
-        <w:t xml:space="preserve"> dikerjakan maka dapat dilihat pada Gambar 3.1 Desain Sistem Aplikasi.</w:t>
+          <w:sz w:val="20"/>
+          <w:szCs w:val="20"/>
+          <w:lang w:val="id-ID"/>
+        </w:rPr>
+      </w:pPr>
+      <w:r>
+        <w:rPr>
+          <w:rFonts w:ascii="Times New Roman" w:hAnsi="Times New Roman" w:cs="Times New Roman"/>
+          <w:sz w:val="20"/>
+          <w:szCs w:val="20"/>
+          <w:lang w:val="id-ID"/>
+        </w:rPr>
+        <w:t>Pada tugas akhir ini akan dibangun sebuah sistem pengelolaan kebutuhan air pada tanaman</w:t>
+      </w:r>
+      <w:r>
+        <w:rPr>
+          <w:rFonts w:ascii="Times New Roman" w:hAnsi="Times New Roman" w:cs="Times New Roman"/>
+          <w:sz w:val="20"/>
+          <w:szCs w:val="20"/>
+          <w:lang w:val="id-ID"/>
+        </w:rPr>
+        <w:t xml:space="preserve"> dengan cara memonitoring realtime kondisi dari tanaman pada ;ahan pertanian. Sistem dirancang untuk monitoring keadaan suhu, kelembaban udara dan kelembaban tanah di lingkungan tanaman. Sensor yang digunakan berjumlah 2 buah yang digunakan untuk aktifitas monitoring tersebut yaitu sensor suhu dan kelembaban udara (temperature and humidty) dan sensor kelembaban tanah(soil moisture). Sensor akan di pasang pada arduino yang telah tergabung dengan modul Esp8266. </w:t>
       </w:r>
     </w:p>
     <w:p>
@@ -21954,6 +22556,63 @@
         <w:ind w:firstLine="426"/>
         <w:jc w:val="both"/>
         <w:rPr>
+          <w:rFonts w:ascii="Times New Roman" w:hAnsi="Times New Roman" w:cs="Times New Roman"/>
+          <w:b/>
+          <w:sz w:val="20"/>
+          <w:szCs w:val="20"/>
+        </w:rPr>
+      </w:pPr>
+      <w:r>
+        <w:rPr>
+          <w:rFonts w:ascii="Times New Roman" w:hAnsi="Times New Roman" w:cs="Times New Roman"/>
+          <w:sz w:val="20"/>
+          <w:szCs w:val="20"/>
+          <w:lang w:val="id-ID"/>
+        </w:rPr>
+        <w:t xml:space="preserve">Hasil dari nilai kedua sensor akan dihitung menggunkaan metode logika fuzzy untuk  </w:t>
+      </w:r>
+      <w:r>
+        <w:rPr>
+          <w:rFonts w:ascii="Times New Roman" w:hAnsi="Times New Roman" w:cs="Times New Roman"/>
+          <w:sz w:val="20"/>
+          <w:szCs w:val="20"/>
+          <w:lang w:val="id-ID"/>
+        </w:rPr>
+        <w:t xml:space="preserve"> </w:t>
+      </w:r>
+      <w:r>
+        <w:rPr>
+          <w:rFonts w:ascii="Times New Roman" w:hAnsi="Times New Roman" w:cs="Times New Roman"/>
+          <w:sz w:val="20"/>
+          <w:szCs w:val="20"/>
+        </w:rPr>
+        <w:t xml:space="preserve">Setelah melakukan studi literatur dan pengumpulan data, tahap selanjutnya adalah perancangan sistem. Untuk memahami tujuan dari proyek akhir yang </w:t>
+      </w:r>
+      <w:proofErr w:type="gramStart"/>
+      <w:r>
+        <w:rPr>
+          <w:rFonts w:ascii="Times New Roman" w:hAnsi="Times New Roman" w:cs="Times New Roman"/>
+          <w:sz w:val="20"/>
+          <w:szCs w:val="20"/>
+        </w:rPr>
+        <w:t>akan</w:t>
+      </w:r>
+      <w:proofErr w:type="gramEnd"/>
+      <w:r>
+        <w:rPr>
+          <w:rFonts w:ascii="Times New Roman" w:hAnsi="Times New Roman" w:cs="Times New Roman"/>
+          <w:sz w:val="20"/>
+          <w:szCs w:val="20"/>
+        </w:rPr>
+        <w:t xml:space="preserve"> dikerjakan maka dapat dilihat pada Gambar 3.1 Desain Sistem Aplikasi.</w:t>
+      </w:r>
+    </w:p>
+    <w:p>
+      <w:pPr>
+        <w:spacing w:line="276" w:lineRule="auto"/>
+        <w:ind w:firstLine="426"/>
+        <w:jc w:val="both"/>
+        <w:rPr>
           <w:rFonts w:ascii="Times New Roman" w:hAnsi="Times New Roman"/>
           <w:sz w:val="20"/>
           <w:szCs w:val="20"/>
@@ -22156,7 +22815,17 @@
           <w:szCs w:val="20"/>
           <w:lang w:val="id-ID"/>
         </w:rPr>
-        <w:t>melakukan order alat pelindung diri</w:t>
+        <w:t xml:space="preserve">melakukan order alat </w:t>
+      </w:r>
+      <w:r>
+        <w:rPr>
+          <w:rFonts w:ascii="Times New Roman" w:hAnsi="Times New Roman"/>
+          <w:sz w:val="20"/>
+          <w:szCs w:val="20"/>
+          <w:lang w:val="id-ID"/>
+        </w:rPr>
+        <w:lastRenderedPageBreak/>
+        <w:t>pelindung diri</w:t>
       </w:r>
       <w:r>
         <w:rPr>
@@ -22227,9 +22896,8 @@
           <w:noProof/>
           <w:lang w:val="id-ID" w:eastAsia="id-ID"/>
         </w:rPr>
-        <w:lastRenderedPageBreak/>
         <w:drawing>
-          <wp:inline distT="0" distB="0" distL="0" distR="0" wp14:anchorId="125AE91B" wp14:editId="44AD5C0B">
+          <wp:inline distT="0" distB="0" distL="0" distR="0" wp14:anchorId="57EB44D1" wp14:editId="77BBF784">
             <wp:extent cx="3709670" cy="1546044"/>
             <wp:effectExtent l="0" t="0" r="5080" b="0"/>
             <wp:docPr id="2" name="Picture 2"/>
@@ -22569,7 +23237,17 @@
           <w:szCs w:val="20"/>
           <w:lang w:val="id-ID"/>
         </w:rPr>
-        <w:t xml:space="preserve">Order Baru adalah untuk melakukan  permintaan order alat pelindung diri baru (belum pernah dimiliki) dan order untuk alat pelindung diri yang Expired. Serta diperlukan Approval dari Atasan dan Manager K3.  </w:t>
+        <w:t xml:space="preserve">Order Baru adalah untuk melakukan  permintaan order alat pelindung diri baru (belum pernah dimiliki) dan </w:t>
+      </w:r>
+      <w:r>
+        <w:rPr>
+          <w:rFonts w:ascii="Times New Roman" w:eastAsia="ヒラギノ角ゴ Pro W6" w:hAnsi="Times New Roman" w:cs="Times New Roman"/>
+          <w:sz w:val="20"/>
+          <w:szCs w:val="20"/>
+          <w:lang w:val="id-ID"/>
+        </w:rPr>
+        <w:lastRenderedPageBreak/>
+        <w:t xml:space="preserve">order untuk alat pelindung diri yang Expired. Serta diperlukan Approval dari Atasan dan Manager K3.  </w:t>
       </w:r>
     </w:p>
     <w:p>
@@ -22659,7 +23337,6 @@
           <w:szCs w:val="20"/>
           <w:lang w:val="id-ID"/>
         </w:rPr>
-        <w:lastRenderedPageBreak/>
         <w:t xml:space="preserve">Hilang adalah untuk melakukan permintaan order karena alat pelindung diri yang dimiliki hilang dan disertai dengan dokumen PDF. Tidak diperlukan Approval dari Atasan/Manager K3 karena telah dianggap barang sudah di release. </w:t>
       </w:r>
     </w:p>
@@ -22932,7 +23609,17 @@
           <w:szCs w:val="20"/>
           <w:lang w:val="id-ID"/>
         </w:rPr>
-        <w:t>Setelah mendapatkan approval tahap 1, maka permintaan alat pelindung diri harus mendapatkan approval kedua. Pada approval  tahap 2 ini hanya bisa dilakukan oleh role user manager K3. Disini, manager K3 dapat melakukan approval untuk 3 jenis order yang ada yaitu: permintaan personal, permintaan unit kerja, dan permintaan peminjaman. Apabila permintaan alat pelindung diri telah mendapatkan approval, maka alat pelindung diri siap diberikan ke user</w:t>
+        <w:t xml:space="preserve">Setelah mendapatkan approval tahap 1, maka permintaan alat pelindung diri harus mendapatkan approval kedua. Pada approval  tahap 2 ini hanya bisa dilakukan oleh role user manager K3. Disini, manager K3 dapat melakukan approval untuk 3 jenis order yang ada yaitu: permintaan personal, permintaan unit kerja, dan permintaan peminjaman. Apabila permintaan alat pelindung diri </w:t>
+      </w:r>
+      <w:r>
+        <w:rPr>
+          <w:rFonts w:ascii="Times New Roman" w:eastAsia="ヒラギノ角ゴ Pro W6" w:hAnsi="Times New Roman" w:cs="Times New Roman"/>
+          <w:sz w:val="20"/>
+          <w:szCs w:val="20"/>
+          <w:lang w:val="id-ID"/>
+        </w:rPr>
+        <w:lastRenderedPageBreak/>
+        <w:t>telah mendapatkan approval, maka alat pelindung diri siap diberikan ke user</w:t>
       </w:r>
     </w:p>
     <w:p>
@@ -23085,7 +23772,6 @@
           <w:szCs w:val="20"/>
           <w:lang w:val="id-ID"/>
         </w:rPr>
-        <w:lastRenderedPageBreak/>
         <w:t xml:space="preserve">User dapat mengetahui report dari alat pelindung diri. Sistem akan menampilkan </w:t>
       </w:r>
       <w:r>
@@ -23370,7 +24056,17 @@
           <w:szCs w:val="20"/>
           <w:lang w:val="id-ID"/>
         </w:rPr>
-        <w:t>Order yang diperlukan adaya approve dari atasan dan maager K3 ini berupa order personal, unit kerja, dan permintaan peminjaman.</w:t>
+        <w:t xml:space="preserve">Order yang diperlukan adaya approve </w:t>
+      </w:r>
+      <w:r>
+        <w:rPr>
+          <w:rFonts w:ascii="Times New Roman" w:hAnsi="Times New Roman" w:cs="Times New Roman"/>
+          <w:sz w:val="20"/>
+          <w:szCs w:val="20"/>
+          <w:lang w:val="id-ID"/>
+        </w:rPr>
+        <w:lastRenderedPageBreak/>
+        <w:t>dari atasan dan maager K3 ini berupa order personal, unit kerja, dan permintaan peminjaman.</w:t>
       </w:r>
       <w:r>
         <w:rPr>
@@ -23410,17 +24106,7 @@
           <w:szCs w:val="20"/>
           <w:lang w:val="id-ID"/>
         </w:rPr>
-        <w:t xml:space="preserve">atasan berperan dalam memberikan approve tahap 1, sedangkan user manager K3 berperan dalam memberikan approve tahap 2. User atasan dan manager K3 hanya perlu melakukan klik approve untuk orderan yang disetujui, atau melakukan klik reject pada orderan yang ingin ditolak. Apabila orderan sudah </w:t>
-      </w:r>
-      <w:r>
-        <w:rPr>
-          <w:rFonts w:ascii="Times New Roman" w:hAnsi="Times New Roman" w:cs="Times New Roman"/>
-          <w:sz w:val="20"/>
-          <w:szCs w:val="20"/>
-          <w:lang w:val="id-ID"/>
-        </w:rPr>
-        <w:lastRenderedPageBreak/>
-        <w:t>mendapatkan approve tahap 2, maka alat pelindung diri yang dminnta dapat diambil.</w:t>
+        <w:t>atasan berperan dalam memberikan approve tahap 1, sedangkan user manager K3 berperan dalam memberikan approve tahap 2. User atasan dan manager K3 hanya perlu melakukan klik approve untuk orderan yang disetujui, atau melakukan klik reject pada orderan yang ingin ditolak. Apabila orderan sudah mendapatkan approve tahap 2, maka alat pelindung diri yang dminnta dapat diambil.</w:t>
       </w:r>
     </w:p>
     <w:p>
@@ -23716,6 +24402,7 @@
           <w:sz w:val="20"/>
           <w:lang w:val="id-ID"/>
         </w:rPr>
+        <w:lastRenderedPageBreak/>
         <w:t>Perancangan Aplikasi</w:t>
       </w:r>
     </w:p>
@@ -23875,17 +24562,7 @@
           <w:sz w:val="20"/>
           <w:szCs w:val="20"/>
         </w:rPr>
-        <w:t xml:space="preserve"> dijelaskan mengenai usecase dari aktor – aktor </w:t>
-      </w:r>
-      <w:r>
-        <w:rPr>
-          <w:rFonts w:ascii="Times New Roman" w:hAnsi="Times New Roman"/>
-          <w:color w:val="000000"/>
-          <w:sz w:val="20"/>
-          <w:szCs w:val="20"/>
-        </w:rPr>
-        <w:lastRenderedPageBreak/>
-        <w:t>yang akan berperan dalam</w:t>
+        <w:t xml:space="preserve"> dijelaskan mengenai usecase dari aktor – aktor yang akan berperan dalam</w:t>
       </w:r>
       <w:r>
         <w:rPr>
@@ -24089,6 +24766,7 @@
           <w:noProof/>
           <w:lang w:val="id-ID" w:eastAsia="id-ID"/>
         </w:rPr>
+        <w:lastRenderedPageBreak/>
         <w:drawing>
           <wp:inline distT="0" distB="0" distL="0" distR="0" wp14:anchorId="79CA8607" wp14:editId="6984ACCE">
             <wp:extent cx="3406921" cy="3136604"/>
@@ -24202,7 +24880,6 @@
           <w:szCs w:val="20"/>
           <w:lang w:val="id-ID"/>
         </w:rPr>
-        <w:lastRenderedPageBreak/>
         <w:t>Activity Diagram Order</w:t>
       </w:r>
     </w:p>
@@ -24267,6 +24944,7 @@
           <w:noProof/>
           <w:lang w:val="id-ID" w:eastAsia="id-ID"/>
         </w:rPr>
+        <w:lastRenderedPageBreak/>
         <w:drawing>
           <wp:inline distT="0" distB="0" distL="0" distR="0" wp14:anchorId="0780B2F2" wp14:editId="6F5DA0CA">
             <wp:extent cx="2954973" cy="4324350"/>
@@ -24393,7 +25071,17 @@
           <w:szCs w:val="20"/>
           <w:lang w:val="id-ID"/>
         </w:rPr>
-        <w:t xml:space="preserve"> merupakan gambar dari aktivitas melakukan pengaduan terhadap alat pelindung diri yang rusak ataupun hilang. Diawali dengan karyawan memilih jenis komplain, kemudian memilih alat pelindung diri yang mengalami rusak atau hilang. Jika karyawan melakukan komplain terhadap alat pelindung diri yang hilang, maka karyawan diharuskan memasukkan surat keterangan kehilangna. Sedangkan jika karyawan melakukan komplain terhadap alat pelindung diri yang rusak, maka karyawan diharuskan untuk melakukan upload alat pelindung diri yang rusak sebagai bukti. Setelah itu, data akan disimpan ke dalam database melalui aplikasi.</w:t>
+        <w:t xml:space="preserve"> merupakan gambar dari aktivitas melakukan pengaduan terhadap alat pelindung diri yang rusak ataupun hilang. Diawali dengan karyawan memilih jenis komplain, kemudian memilih alat pelindung diri yang mengalami rusak atau hilang. Jika karyawan melakukan komplain terhadap alat pelindung diri yang </w:t>
+      </w:r>
+      <w:r>
+        <w:rPr>
+          <w:rFonts w:ascii="Times New Roman" w:eastAsia="ヒラギノ角ゴ Pro W6" w:hAnsi="Times New Roman" w:cs="Times New Roman"/>
+          <w:sz w:val="20"/>
+          <w:szCs w:val="20"/>
+          <w:lang w:val="id-ID"/>
+        </w:rPr>
+        <w:lastRenderedPageBreak/>
+        <w:t>hilang, maka karyawan diharuskan memasukkan surat keterangan kehilangna. Sedangkan jika karyawan melakukan komplain terhadap alat pelindung diri yang rusak, maka karyawan diharuskan untuk melakukan upload alat pelindung diri yang rusak sebagai bukti. Setelah itu, data akan disimpan ke dalam database melalui aplikasi.</w:t>
       </w:r>
     </w:p>
     <w:p>
@@ -24493,7 +25181,6 @@
           <w:szCs w:val="20"/>
           <w:lang w:val="id-ID"/>
         </w:rPr>
-        <w:lastRenderedPageBreak/>
         <w:t>Activity Diagram Approval</w:t>
       </w:r>
     </w:p>
@@ -24514,7 +25201,16 @@
           <w:sz w:val="20"/>
           <w:lang w:val="id-ID"/>
         </w:rPr>
-        <w:t>Gambar di bawah ini, yaitu Gambar 5. Activity Diagram Approval , merupakan gambar dari aktivitas melakukan persetujuan terhadap alat pelindung diri yang telah diajukan oleh role user karyawan. Diawali dengan Atasan memilih jeni approval, kemudian memilih order alat pelindung diri yang akan diapprove. Jika Atasan setuju, maka malakukan klik approve. Jika tidak setuju maka melakukan klik reject dan memasukkan keterangan penolakan. Setelah itu, data akan disimpan ke dalam database melalui aplikasi.  Jika sudah mendapat approval dari role user Atasan, maka role user Manager K3 akan melakukan approval untuk yang kedua. Jika Atasan setuju, maka malakukan klik approve. Jika tidak setuju maka melakukan klik reject dan memasukkan keterangan penolakan. Setelah itu, data akan disimpan ke dalam database melalui aplikasi.</w:t>
+        <w:t xml:space="preserve">Gambar di bawah ini, yaitu Gambar 5. Activity Diagram Approval , merupakan gambar dari aktivitas melakukan persetujuan terhadap alat pelindung diri yang telah diajukan oleh role user karyawan. Diawali dengan Atasan memilih jeni approval, kemudian memilih order alat pelindung diri yang akan diapprove. Jika Atasan setuju, maka malakukan klik approve. Jika tidak setuju </w:t>
+      </w:r>
+      <w:r>
+        <w:rPr>
+          <w:rFonts w:ascii="Times New Roman" w:eastAsia="ヒラギノ角ゴ Pro W6" w:hAnsi="Times New Roman" w:cs="Times New Roman"/>
+          <w:sz w:val="20"/>
+          <w:lang w:val="id-ID"/>
+        </w:rPr>
+        <w:lastRenderedPageBreak/>
+        <w:t>maka melakukan klik reject dan memasukkan keterangan penolakan. Setelah itu, data akan disimpan ke dalam database melalui aplikasi.  Jika sudah mendapat approval dari role user Atasan, maka role user Manager K3 akan melakukan approval untuk yang kedua. Jika Atasan setuju, maka malakukan klik approve. Jika tidak setuju maka melakukan klik reject dan memasukkan keterangan penolakan. Setelah itu, data akan disimpan ke dalam database melalui aplikasi.</w:t>
       </w:r>
     </w:p>
     <w:p>
@@ -24609,7 +25305,6 @@
           <w:sz w:val="20"/>
           <w:lang w:val="id-ID"/>
         </w:rPr>
-        <w:lastRenderedPageBreak/>
         <w:t>Activity Diagram Indivdual Report</w:t>
       </w:r>
     </w:p>
@@ -24650,6 +25345,7 @@
           <w:noProof/>
           <w:lang w:val="id-ID" w:eastAsia="id-ID"/>
         </w:rPr>
+        <w:lastRenderedPageBreak/>
         <w:drawing>
           <wp:inline distT="0" distB="0" distL="0" distR="0" wp14:anchorId="3A742968" wp14:editId="1565523A">
             <wp:extent cx="2831583" cy="2190750"/>
@@ -27366,7 +28062,6 @@
           <w:docPartUnique/>
         </w:docPartObj>
       </w:sdtPr>
-      <w:sdtEndPr/>
       <w:sdtContent>
         <w:p>
           <w:pPr>
@@ -29136,16 +29831,7 @@
                                 <w:szCs w:val="20"/>
                                 <w:lang w:val="id-ID"/>
                               </w:rPr>
-                              <w:t xml:space="preserve"> Dukuh RT. 22 RW. </w:t>
-                            </w:r>
-                            <w:r>
-                              <w:rPr>
-                                <w:rFonts w:ascii="Times New Roman" w:hAnsi="Times New Roman" w:cs="Times New Roman"/>
-                                <w:sz w:val="20"/>
-                                <w:szCs w:val="20"/>
-                                <w:lang w:val="id-ID"/>
-                              </w:rPr>
-                              <w:t xml:space="preserve">08, </w:t>
+                              <w:t xml:space="preserve"> Dukuh RT. 22 RW. 08, </w:t>
                             </w:r>
                             <w:r>
                               <w:rPr>
@@ -29662,16 +30348,7 @@
                           <w:szCs w:val="20"/>
                           <w:lang w:val="id-ID"/>
                         </w:rPr>
-                        <w:t xml:space="preserve"> Dukuh RT. 22 RW. </w:t>
-                      </w:r>
-                      <w:r>
-                        <w:rPr>
-                          <w:rFonts w:ascii="Times New Roman" w:hAnsi="Times New Roman" w:cs="Times New Roman"/>
-                          <w:sz w:val="20"/>
-                          <w:szCs w:val="20"/>
-                          <w:lang w:val="id-ID"/>
-                        </w:rPr>
-                        <w:t xml:space="preserve">08, </w:t>
+                        <w:t xml:space="preserve"> Dukuh RT. 22 RW. 08, </w:t>
                       </w:r>
                       <w:r>
                         <w:rPr>
@@ -30674,7 +31351,7 @@
           <w:rPr>
             <w:noProof/>
           </w:rPr>
-          <w:t>4</w:t>
+          <w:t>7</w:t>
         </w:r>
         <w:r>
           <w:rPr>
@@ -31049,23 +31726,7 @@
         <w:sz w:val="19"/>
         <w:lang w:val="id-ID"/>
       </w:rPr>
-      <w:t xml:space="preserve">AB III </w:t>
-    </w:r>
-    <w:r>
-      <w:rPr>
-        <w:rFonts w:ascii="Times New Roman" w:eastAsia="Times New Roman" w:hAnsi="Times New Roman"/>
-        <w:sz w:val="19"/>
-        <w:lang w:val="id-ID"/>
-      </w:rPr>
-      <w:t>PERENCANAAN</w:t>
-    </w:r>
-    <w:r>
-      <w:rPr>
-        <w:rFonts w:ascii="Times New Roman" w:eastAsia="Times New Roman" w:hAnsi="Times New Roman"/>
-        <w:sz w:val="19"/>
-        <w:lang w:val="id-ID"/>
-      </w:rPr>
-      <w:t xml:space="preserve"> SISTEM</w:t>
+      <w:t>AB III PERENCANAAN SISTEM</w:t>
     </w:r>
   </w:p>
   <w:p>
@@ -34734,6 +35395,92 @@
     </w:lvl>
   </w:abstractNum>
   <w:abstractNum w:abstractNumId="36">
+    <w:nsid w:val="6E904843"/>
+    <w:multiLevelType w:val="hybridMultilevel"/>
+    <w:tmpl w:val="0D8637BA"/>
+    <w:lvl w:ilvl="0" w:tplc="0421000F">
+      <w:start w:val="1"/>
+      <w:numFmt w:val="decimal"/>
+      <w:lvlText w:val="%1."/>
+      <w:lvlJc w:val="left"/>
+      <w:pPr>
+        <w:ind w:left="786" w:hanging="360"/>
+      </w:pPr>
+    </w:lvl>
+    <w:lvl w:ilvl="1" w:tplc="04210019" w:tentative="1">
+      <w:start w:val="1"/>
+      <w:numFmt w:val="lowerLetter"/>
+      <w:lvlText w:val="%2."/>
+      <w:lvlJc w:val="left"/>
+      <w:pPr>
+        <w:ind w:left="1506" w:hanging="360"/>
+      </w:pPr>
+    </w:lvl>
+    <w:lvl w:ilvl="2" w:tplc="0421001B" w:tentative="1">
+      <w:start w:val="1"/>
+      <w:numFmt w:val="lowerRoman"/>
+      <w:lvlText w:val="%3."/>
+      <w:lvlJc w:val="right"/>
+      <w:pPr>
+        <w:ind w:left="2226" w:hanging="180"/>
+      </w:pPr>
+    </w:lvl>
+    <w:lvl w:ilvl="3" w:tplc="0421000F" w:tentative="1">
+      <w:start w:val="1"/>
+      <w:numFmt w:val="decimal"/>
+      <w:lvlText w:val="%4."/>
+      <w:lvlJc w:val="left"/>
+      <w:pPr>
+        <w:ind w:left="2946" w:hanging="360"/>
+      </w:pPr>
+    </w:lvl>
+    <w:lvl w:ilvl="4" w:tplc="04210019" w:tentative="1">
+      <w:start w:val="1"/>
+      <w:numFmt w:val="lowerLetter"/>
+      <w:lvlText w:val="%5."/>
+      <w:lvlJc w:val="left"/>
+      <w:pPr>
+        <w:ind w:left="3666" w:hanging="360"/>
+      </w:pPr>
+    </w:lvl>
+    <w:lvl w:ilvl="5" w:tplc="0421001B" w:tentative="1">
+      <w:start w:val="1"/>
+      <w:numFmt w:val="lowerRoman"/>
+      <w:lvlText w:val="%6."/>
+      <w:lvlJc w:val="right"/>
+      <w:pPr>
+        <w:ind w:left="4386" w:hanging="180"/>
+      </w:pPr>
+    </w:lvl>
+    <w:lvl w:ilvl="6" w:tplc="0421000F" w:tentative="1">
+      <w:start w:val="1"/>
+      <w:numFmt w:val="decimal"/>
+      <w:lvlText w:val="%7."/>
+      <w:lvlJc w:val="left"/>
+      <w:pPr>
+        <w:ind w:left="5106" w:hanging="360"/>
+      </w:pPr>
+    </w:lvl>
+    <w:lvl w:ilvl="7" w:tplc="04210019" w:tentative="1">
+      <w:start w:val="1"/>
+      <w:numFmt w:val="lowerLetter"/>
+      <w:lvlText w:val="%8."/>
+      <w:lvlJc w:val="left"/>
+      <w:pPr>
+        <w:ind w:left="5826" w:hanging="360"/>
+      </w:pPr>
+    </w:lvl>
+    <w:lvl w:ilvl="8" w:tplc="0421001B" w:tentative="1">
+      <w:start w:val="1"/>
+      <w:numFmt w:val="lowerRoman"/>
+      <w:lvlText w:val="%9."/>
+      <w:lvlJc w:val="right"/>
+      <w:pPr>
+        <w:ind w:left="6546" w:hanging="180"/>
+      </w:pPr>
+    </w:lvl>
+  </w:abstractNum>
+  <w:abstractNum w:abstractNumId="37">
     <w:nsid w:val="70605882"/>
     <w:multiLevelType w:val="hybridMultilevel"/>
     <w:tmpl w:val="7CF4161A"/>
@@ -34823,7 +35570,7 @@
       </w:pPr>
     </w:lvl>
   </w:abstractNum>
-  <w:abstractNum w:abstractNumId="37">
+  <w:abstractNum w:abstractNumId="38">
     <w:nsid w:val="72336B41"/>
     <w:multiLevelType w:val="multilevel"/>
     <w:tmpl w:val="1F7E883E"/>
@@ -34936,7 +35683,7 @@
       </w:rPr>
     </w:lvl>
   </w:abstractNum>
-  <w:abstractNum w:abstractNumId="38">
+  <w:abstractNum w:abstractNumId="39">
     <w:nsid w:val="733219F7"/>
     <w:multiLevelType w:val="multilevel"/>
     <w:tmpl w:val="147C3448"/>
@@ -35054,7 +35801,7 @@
       </w:rPr>
     </w:lvl>
   </w:abstractNum>
-  <w:abstractNum w:abstractNumId="39">
+  <w:abstractNum w:abstractNumId="40">
     <w:nsid w:val="74565E1A"/>
     <w:multiLevelType w:val="hybridMultilevel"/>
     <w:tmpl w:val="20C6AFFA"/>
@@ -35150,7 +35897,7 @@
     <w:abstractNumId w:val="13"/>
   </w:num>
   <w:num w:numId="3">
-    <w:abstractNumId w:val="37"/>
+    <w:abstractNumId w:val="38"/>
   </w:num>
   <w:num w:numId="4">
     <w:abstractNumId w:val="28"/>
@@ -35171,7 +35918,7 @@
     <w:abstractNumId w:val="1"/>
   </w:num>
   <w:num w:numId="10">
-    <w:abstractNumId w:val="39"/>
+    <w:abstractNumId w:val="40"/>
   </w:num>
   <w:num w:numId="11">
     <w:abstractNumId w:val="22"/>
@@ -35204,10 +35951,10 @@
     <w:abstractNumId w:val="7"/>
   </w:num>
   <w:num w:numId="21">
-    <w:abstractNumId w:val="38"/>
+    <w:abstractNumId w:val="39"/>
   </w:num>
   <w:num w:numId="22">
-    <w:abstractNumId w:val="36"/>
+    <w:abstractNumId w:val="37"/>
   </w:num>
   <w:num w:numId="23">
     <w:abstractNumId w:val="21"/>
@@ -35262,6 +36009,9 @@
   </w:num>
   <w:num w:numId="40">
     <w:abstractNumId w:val="30"/>
+  </w:num>
+  <w:num w:numId="41">
+    <w:abstractNumId w:val="36"/>
   </w:num>
   <w:numIdMacAtCleanup w:val="29"/>
 </w:numbering>
@@ -36163,6 +36913,36 @@
     <w:unhideWhenUsed/>
     <w:rsid w:val="00982052"/>
   </w:style>
+  <w:style w:type="paragraph" w:styleId="BalloonText">
+    <w:name w:val="Balloon Text"/>
+    <w:basedOn w:val="Normal"/>
+    <w:link w:val="BalloonTextChar"/>
+    <w:uiPriority w:val="99"/>
+    <w:semiHidden/>
+    <w:unhideWhenUsed/>
+    <w:rsid w:val="0055147D"/>
+    <w:pPr>
+      <w:spacing w:after="0" w:line="240" w:lineRule="auto"/>
+    </w:pPr>
+    <w:rPr>
+      <w:rFonts w:ascii="Tahoma" w:hAnsi="Tahoma" w:cs="Tahoma"/>
+      <w:sz w:val="16"/>
+      <w:szCs w:val="16"/>
+    </w:rPr>
+  </w:style>
+  <w:style w:type="character" w:customStyle="1" w:styleId="BalloonTextChar">
+    <w:name w:val="Balloon Text Char"/>
+    <w:basedOn w:val="DefaultParagraphFont"/>
+    <w:link w:val="BalloonText"/>
+    <w:uiPriority w:val="99"/>
+    <w:semiHidden/>
+    <w:rsid w:val="0055147D"/>
+    <w:rPr>
+      <w:rFonts w:ascii="Tahoma" w:hAnsi="Tahoma" w:cs="Tahoma"/>
+      <w:sz w:val="16"/>
+      <w:szCs w:val="16"/>
+    </w:rPr>
+  </w:style>
 </w:styles>
 </file>
 
@@ -37062,6 +37842,36 @@
     <w:unhideWhenUsed/>
     <w:rsid w:val="00982052"/>
   </w:style>
+  <w:style w:type="paragraph" w:styleId="BalloonText">
+    <w:name w:val="Balloon Text"/>
+    <w:basedOn w:val="Normal"/>
+    <w:link w:val="BalloonTextChar"/>
+    <w:uiPriority w:val="99"/>
+    <w:semiHidden/>
+    <w:unhideWhenUsed/>
+    <w:rsid w:val="0055147D"/>
+    <w:pPr>
+      <w:spacing w:after="0" w:line="240" w:lineRule="auto"/>
+    </w:pPr>
+    <w:rPr>
+      <w:rFonts w:ascii="Tahoma" w:hAnsi="Tahoma" w:cs="Tahoma"/>
+      <w:sz w:val="16"/>
+      <w:szCs w:val="16"/>
+    </w:rPr>
+  </w:style>
+  <w:style w:type="character" w:customStyle="1" w:styleId="BalloonTextChar">
+    <w:name w:val="Balloon Text Char"/>
+    <w:basedOn w:val="DefaultParagraphFont"/>
+    <w:link w:val="BalloonText"/>
+    <w:uiPriority w:val="99"/>
+    <w:semiHidden/>
+    <w:rsid w:val="0055147D"/>
+    <w:rPr>
+      <w:rFonts w:ascii="Tahoma" w:hAnsi="Tahoma" w:cs="Tahoma"/>
+      <w:sz w:val="16"/>
+      <w:szCs w:val="16"/>
+    </w:rPr>
+  </w:style>
 </w:styles>
 </file>
 
@@ -37732,7 +38542,7 @@
 </file>
 
 <file path=customXml/itemProps1.xml><?xml version="1.0" encoding="utf-8"?>
-<ds:datastoreItem xmlns:ds="http://schemas.openxmlformats.org/officeDocument/2006/customXml" ds:itemID="{3F8286D2-DFB1-4196-B2B8-5217725751B9}">
+<ds:datastoreItem xmlns:ds="http://schemas.openxmlformats.org/officeDocument/2006/customXml" ds:itemID="{4568DFBB-E654-4E34-AE97-CFB8AC34A0B1}">
   <ds:schemaRefs>
     <ds:schemaRef ds:uri="http://schemas.openxmlformats.org/officeDocument/2006/bibliography"/>
   </ds:schemaRefs>

</xml_diff>